<commit_message>
Update Projectplan-Mission to Mars.docx
</commit_message>
<xml_diff>
--- a/Documenten/Projectplan-Mission to Mars.docx
+++ b/Documenten/Projectplan-Mission to Mars.docx
@@ -63,6 +63,7 @@
           <w:lang w:val="en-US"/>
         </w:rPr>
       </w:pPr>
+      <w:proofErr w:type="spellStart"/>
       <w:r>
         <w:rPr>
           <w:sz w:val="24"/>
@@ -71,6 +72,7 @@
         </w:rPr>
         <w:t>Teamleden</w:t>
       </w:r>
+      <w:proofErr w:type="spellEnd"/>
       <w:r>
         <w:rPr>
           <w:sz w:val="24"/>
@@ -79,6 +81,7 @@
         </w:rPr>
         <w:t xml:space="preserve">: </w:t>
       </w:r>
+      <w:proofErr w:type="spellStart"/>
       <w:r>
         <w:rPr>
           <w:sz w:val="24"/>
@@ -87,71 +90,76 @@
         </w:rPr>
         <w:t>Wunjo</w:t>
       </w:r>
+      <w:proofErr w:type="spellEnd"/>
       <w:r>
         <w:rPr>
           <w:sz w:val="24"/>
           <w:szCs w:val="24"/>
           <w:lang w:val="en-US"/>
         </w:rPr>
-        <w:t xml:space="preserve"> Donkersloot, Carlito Reshards, Nigel Becholtz</w:t>
-      </w:r>
-    </w:p>
-    <w:p>
-      <w:pPr>
+        <w:t xml:space="preserve"> Donkersloot, Carlito </w:t>
+      </w:r>
+      <w:proofErr w:type="spellStart"/>
+      <w:r>
         <w:rPr>
           <w:sz w:val="24"/>
           <w:szCs w:val="24"/>
-        </w:rPr>
-      </w:pPr>
+          <w:lang w:val="en-US"/>
+        </w:rPr>
+        <w:t>Reshards</w:t>
+      </w:r>
+      <w:proofErr w:type="spellEnd"/>
       <w:r>
         <w:rPr>
           <w:sz w:val="24"/>
           <w:szCs w:val="24"/>
-        </w:rPr>
-        <w:t>Klas:</w:t>
-      </w:r>
-      <w:r>
+          <w:lang w:val="en-US"/>
+        </w:rPr>
+        <w:t>, Nigel Becholtz</w:t>
+      </w:r>
+    </w:p>
+    <w:p>
+      <w:pPr>
         <w:rPr>
           <w:sz w:val="24"/>
           <w:szCs w:val="24"/>
         </w:rPr>
-        <w:t xml:space="preserve"> D1E</w:t>
-      </w:r>
-    </w:p>
-    <w:p>
-      <w:pPr>
+      </w:pPr>
+      <w:r>
         <w:rPr>
           <w:sz w:val="24"/>
           <w:szCs w:val="24"/>
         </w:rPr>
-      </w:pPr>
+        <w:t>Klas:</w:t>
+      </w:r>
       <w:r>
         <w:rPr>
           <w:sz w:val="24"/>
           <w:szCs w:val="24"/>
         </w:rPr>
-        <w:t xml:space="preserve">Datum: </w:t>
-      </w:r>
-      <w:r>
+        <w:t xml:space="preserve"> D1E</w:t>
+      </w:r>
+    </w:p>
+    <w:p>
+      <w:pPr>
         <w:rPr>
           <w:sz w:val="24"/>
           <w:szCs w:val="24"/>
         </w:rPr>
-        <w:t>1</w:t>
-      </w:r>
+      </w:pPr>
       <w:r>
         <w:rPr>
           <w:sz w:val="24"/>
           <w:szCs w:val="24"/>
         </w:rPr>
-        <w:t>7</w:t>
+        <w:t xml:space="preserve">Datum: </w:t>
       </w:r>
       <w:r>
         <w:rPr>
           <w:sz w:val="24"/>
           <w:szCs w:val="24"/>
         </w:rPr>
-        <w:t>-11-2023</w:t>
+        <w:t>14-11-2023</w:t>
       </w:r>
     </w:p>
     <w:p>
@@ -180,7 +188,7 @@
           <w:sz w:val="24"/>
           <w:szCs w:val="24"/>
         </w:rPr>
-        <w:t>Nigel</w:t>
+        <w:t>Nigel Becholtz</w:t>
       </w:r>
     </w:p>
     <w:p>
@@ -382,23 +390,39 @@
           <w:sz w:val="32"/>
           <w:szCs w:val="32"/>
         </w:rPr>
-        <w:t>3.2 Use case diagram</w:t>
-      </w:r>
-    </w:p>
-    <w:p>
-      <w:pPr>
+        <w:t xml:space="preserve">3.2 </w:t>
+      </w:r>
+      <w:r>
         <w:rPr>
           <w:sz w:val="32"/>
           <w:szCs w:val="32"/>
         </w:rPr>
-      </w:pPr>
-      <w:r>
+        <w:t>Moodboard</w:t>
+      </w:r>
+    </w:p>
+    <w:p>
+      <w:pPr>
         <w:rPr>
           <w:sz w:val="32"/>
           <w:szCs w:val="32"/>
         </w:rPr>
-        <w:t>3.3 Wireframes</w:t>
-      </w:r>
+      </w:pPr>
+      <w:r>
+        <w:rPr>
+          <w:sz w:val="32"/>
+          <w:szCs w:val="32"/>
+        </w:rPr>
+        <w:t xml:space="preserve">3.3 </w:t>
+      </w:r>
+      <w:proofErr w:type="spellStart"/>
+      <w:r>
+        <w:rPr>
+          <w:sz w:val="32"/>
+          <w:szCs w:val="32"/>
+        </w:rPr>
+        <w:t>Wireframes</w:t>
+      </w:r>
+      <w:proofErr w:type="spellEnd"/>
     </w:p>
     <w:p>
       <w:pPr>
@@ -445,61 +469,12 @@
     <w:p>
       <w:pPr>
         <w:rPr>
-          <w:sz w:val="32"/>
-          <w:szCs w:val="32"/>
-        </w:rPr>
-      </w:pPr>
-      <w:r>
-        <w:rPr>
-          <w:sz w:val="32"/>
-          <w:szCs w:val="32"/>
-        </w:rPr>
-        <w:t>4.2 Database ontwerp (ERD)</w:t>
-      </w:r>
-    </w:p>
-    <w:p>
-      <w:pPr>
-        <w:rPr>
-          <w:sz w:val="32"/>
-          <w:szCs w:val="32"/>
-        </w:rPr>
-      </w:pPr>
-      <w:r>
-        <w:rPr>
-          <w:sz w:val="32"/>
-          <w:szCs w:val="32"/>
-        </w:rPr>
-        <w:t>4.3 Back-up plan (Git)</w:t>
-      </w:r>
-    </w:p>
-    <w:p>
-      <w:pPr>
-        <w:rPr>
           <w:b/>
           <w:bCs/>
           <w:sz w:val="32"/>
           <w:szCs w:val="32"/>
         </w:rPr>
       </w:pPr>
-    </w:p>
-    <w:p>
-      <w:pPr>
-        <w:rPr>
-          <w:b/>
-          <w:bCs/>
-          <w:sz w:val="32"/>
-          <w:szCs w:val="32"/>
-        </w:rPr>
-      </w:pPr>
-      <w:r>
-        <w:rPr>
-          <w:b/>
-          <w:bCs/>
-          <w:sz w:val="32"/>
-          <w:szCs w:val="32"/>
-        </w:rPr>
-        <w:t>5. Oplevering</w:t>
-      </w:r>
     </w:p>
     <w:p/>
     <w:p/>
@@ -559,46 +534,59 @@
         <w:t>troductie</w:t>
       </w:r>
     </w:p>
+    <w:p>
+      <w:r>
+        <w:t xml:space="preserve">Waar Mars-reizen normaal is, staat het team van GLR voor een uitdaging: ruimtevaarders wilden meer dan enkel technische info tijdens hun lange reizen. Ze wilden vermaak. Het Grafisch Lyceum Rotterdam-team, met Nigel, </w:t>
+      </w:r>
+      <w:proofErr w:type="spellStart"/>
+      <w:r>
+        <w:t>Wunjo</w:t>
+      </w:r>
+      <w:proofErr w:type="spellEnd"/>
+      <w:r>
+        <w:t xml:space="preserve">, en </w:t>
+      </w:r>
+      <w:proofErr w:type="spellStart"/>
+      <w:r>
+        <w:t>Carlito</w:t>
+      </w:r>
+      <w:proofErr w:type="spellEnd"/>
+      <w:r>
+        <w:t xml:space="preserve"> gaat helpen. </w:t>
+      </w:r>
+    </w:p>
+    <w:p>
+      <w:proofErr w:type="spellStart"/>
+      <w:r>
+        <w:t>Wunjo</w:t>
+      </w:r>
+      <w:proofErr w:type="spellEnd"/>
+      <w:r>
+        <w:t xml:space="preserve">, </w:t>
+      </w:r>
+      <w:proofErr w:type="spellStart"/>
+      <w:r>
+        <w:t>Carlito</w:t>
+      </w:r>
+      <w:proofErr w:type="spellEnd"/>
+      <w:r>
+        <w:t xml:space="preserve"> en Nigel hebben een mooi project uitgestippeld. Onder elkaar hebben wij de verschillende dingen die in de applicatie moeten komen verdeeld. Dit bevat natuurlijk de minigames, films, muziek, en e-boeken. Dit is natuurlijk maar een klein deel, de rest zal je vanzelf terugzien. </w:t>
+      </w:r>
+    </w:p>
+    <w:p>
+      <w:r>
+        <w:t>Het resultaat was een coole website die niet alleen voldeed aan technische eisen, maar ook de ruimtevaarders een aangename en boeiende reis naar Mars bezorgde. Het Grafisch Lyceum Rotterdam-team liet zien dat ze niet alleen een website maakten, maar een unieke ervaring voor ruimtevaarders creëerden.</w:t>
+      </w:r>
+    </w:p>
+    <w:p>
+      <w:pPr>
+        <w:rPr>
+          <w:rFonts w:ascii="Calibri" w:eastAsia="Calibri" w:hAnsi="Calibri" w:cs="Calibri"/>
+          <w:color w:val="000000" w:themeColor="text1"/>
+        </w:rPr>
+      </w:pPr>
+    </w:p>
     <w:p/>
-    <w:p>
-      <w:r>
-        <w:t>W</w:t>
-      </w:r>
-      <w:r>
-        <w:t xml:space="preserve">aar Mars-reizen normaal </w:t>
-      </w:r>
-      <w:r>
-        <w:t>is</w:t>
-      </w:r>
-      <w:r>
-        <w:t xml:space="preserve">, </w:t>
-      </w:r>
-      <w:r>
-        <w:t>staat</w:t>
-      </w:r>
-      <w:r>
-        <w:t xml:space="preserve"> </w:t>
-      </w:r>
-      <w:r>
-        <w:t>het team van GLR</w:t>
-      </w:r>
-      <w:r>
-        <w:t xml:space="preserve"> voor een uitdaging: ruimtevaarders wilden meer dan enkel technische info tijdens hun lange reizen. Ze wilden vermaak. Het Grafisch Lyceum Rotterdam-team, met Nigel, Wunjo, en Carlito</w:t>
-      </w:r>
-      <w:r>
-        <w:t xml:space="preserve"> gaat helpen.</w:t>
-      </w:r>
-    </w:p>
-    <w:p>
-      <w:r>
-        <w:t>Wunjo, Carlito en Nigel hebben een mooi project uitgestippeld. Onder elkaar hebben wij de verschillende dingen die in de applicatie moeten komen verdeeld. Dit bevat natuurlijk de minigames, films, muziek, en e-boeken. Dit is natuurlijk maar een klein deel, de rest zal je vanzelf terugzien.</w:t>
-      </w:r>
-    </w:p>
-    <w:p>
-      <w:r>
-        <w:t>Het resultaat was een coole website die niet alleen voldeed aan technische eisen, maar ook de ruimtevaarders een aangename en boeiende reis naar Mars bezorgde. Het Grafisch Lyceum Rotterdam-team liet zien dat ze niet alleen een website maakten, maar een unieke ervaring voor ruimtevaarders creëerden.</w:t>
-      </w:r>
-    </w:p>
     <w:p>
       <w:pPr>
         <w:pStyle w:val="Kop1"/>
@@ -769,11 +757,33 @@
           <w:lang w:eastAsia="nl-NL"/>
         </w:rPr>
       </w:pPr>
-      <w:r>
-        <w:rPr>
-          <w:lang w:eastAsia="nl-NL"/>
-        </w:rPr>
-        <w:t>Wunjo, Carlito en Nigel</w:t>
+      <w:proofErr w:type="spellStart"/>
+      <w:r>
+        <w:rPr>
+          <w:lang w:eastAsia="nl-NL"/>
+        </w:rPr>
+        <w:t>Wunjo</w:t>
+      </w:r>
+      <w:proofErr w:type="spellEnd"/>
+      <w:r>
+        <w:rPr>
+          <w:lang w:eastAsia="nl-NL"/>
+        </w:rPr>
+        <w:t xml:space="preserve">, </w:t>
+      </w:r>
+      <w:proofErr w:type="spellStart"/>
+      <w:r>
+        <w:rPr>
+          <w:lang w:eastAsia="nl-NL"/>
+        </w:rPr>
+        <w:t>Carlito</w:t>
+      </w:r>
+      <w:proofErr w:type="spellEnd"/>
+      <w:r>
+        <w:rPr>
+          <w:lang w:eastAsia="nl-NL"/>
+        </w:rPr>
+        <w:t xml:space="preserve"> en Nigel</w:t>
       </w:r>
       <w:r>
         <w:rPr>
@@ -822,7 +832,49 @@
         <w:rPr>
           <w:lang w:eastAsia="nl-NL"/>
         </w:rPr>
-        <w:t xml:space="preserve"> over de vlucht, ruimteschipdetails, onboard-restaurantmenu's, wellness-/fitnessruimte, VR-holodeck, bibliotheek, </w:t>
+        <w:t xml:space="preserve"> over de vlucht, ruimteschipdetails, </w:t>
+      </w:r>
+      <w:proofErr w:type="spellStart"/>
+      <w:r>
+        <w:rPr>
+          <w:lang w:eastAsia="nl-NL"/>
+        </w:rPr>
+        <w:t>onboard</w:t>
+      </w:r>
+      <w:proofErr w:type="spellEnd"/>
+      <w:r>
+        <w:rPr>
+          <w:lang w:eastAsia="nl-NL"/>
+        </w:rPr>
+        <w:t xml:space="preserve">-restaurantmenu's, </w:t>
+      </w:r>
+      <w:proofErr w:type="spellStart"/>
+      <w:r>
+        <w:rPr>
+          <w:lang w:eastAsia="nl-NL"/>
+        </w:rPr>
+        <w:t>wellness</w:t>
+      </w:r>
+      <w:proofErr w:type="spellEnd"/>
+      <w:r>
+        <w:rPr>
+          <w:lang w:eastAsia="nl-NL"/>
+        </w:rPr>
+        <w:t>-/fitnessruimte, VR-</w:t>
+      </w:r>
+      <w:proofErr w:type="spellStart"/>
+      <w:r>
+        <w:rPr>
+          <w:lang w:eastAsia="nl-NL"/>
+        </w:rPr>
+        <w:t>holodeck</w:t>
+      </w:r>
+      <w:proofErr w:type="spellEnd"/>
+      <w:r>
+        <w:rPr>
+          <w:lang w:eastAsia="nl-NL"/>
+        </w:rPr>
+        <w:t xml:space="preserve">, bibliotheek, </w:t>
       </w:r>
       <w:r>
         <w:rPr>
@@ -946,7 +998,22 @@
         <w:rPr>
           <w:lang w:eastAsia="nl-NL"/>
         </w:rPr>
-        <w:t>Prototypes moeten real-world functionaliteit en bruikbaarheid aantonen voordat de uiteindelijke applicatie wordt ontwikkeld.</w:t>
+        <w:lastRenderedPageBreak/>
+        <w:t>Prototypes moeten real-</w:t>
+      </w:r>
+      <w:proofErr w:type="spellStart"/>
+      <w:r>
+        <w:rPr>
+          <w:lang w:eastAsia="nl-NL"/>
+        </w:rPr>
+        <w:t>world</w:t>
+      </w:r>
+      <w:proofErr w:type="spellEnd"/>
+      <w:r>
+        <w:rPr>
+          <w:lang w:eastAsia="nl-NL"/>
+        </w:rPr>
+        <w:t xml:space="preserve"> functionaliteit en bruikbaarheid aantonen voordat de uiteindelijke applicatie wordt ontwikkeld.</w:t>
       </w:r>
     </w:p>
     <w:p>
@@ -961,7 +1028,6 @@
           <w:sz w:val="28"/>
           <w:szCs w:val="28"/>
         </w:rPr>
-        <w:lastRenderedPageBreak/>
         <w:t>Tijdgebonden:</w:t>
       </w:r>
     </w:p>
@@ -1098,7 +1164,21 @@
         <w:rPr>
           <w:lang w:eastAsia="nl-NL"/>
         </w:rPr>
-        <w:t>Menu’s van het onboard-restaurant</w:t>
+        <w:t xml:space="preserve">Menu’s van het </w:t>
+      </w:r>
+      <w:proofErr w:type="spellStart"/>
+      <w:r>
+        <w:rPr>
+          <w:lang w:eastAsia="nl-NL"/>
+        </w:rPr>
+        <w:t>onboard</w:t>
+      </w:r>
+      <w:proofErr w:type="spellEnd"/>
+      <w:r>
+        <w:rPr>
+          <w:lang w:eastAsia="nl-NL"/>
+        </w:rPr>
+        <w:t>-restaurant</w:t>
       </w:r>
     </w:p>
     <w:p>
@@ -1116,7 +1196,21 @@
         <w:rPr>
           <w:lang w:eastAsia="nl-NL"/>
         </w:rPr>
-        <w:t>Informatie over de wellness-/fitnessruimte</w:t>
+        <w:t xml:space="preserve">Informatie over de </w:t>
+      </w:r>
+      <w:proofErr w:type="spellStart"/>
+      <w:r>
+        <w:rPr>
+          <w:lang w:eastAsia="nl-NL"/>
+        </w:rPr>
+        <w:t>wellness</w:t>
+      </w:r>
+      <w:proofErr w:type="spellEnd"/>
+      <w:r>
+        <w:rPr>
+          <w:lang w:eastAsia="nl-NL"/>
+        </w:rPr>
+        <w:t>-/fitnessruimte</w:t>
       </w:r>
     </w:p>
     <w:p>
@@ -1134,8 +1228,16 @@
         <w:rPr>
           <w:lang w:eastAsia="nl-NL"/>
         </w:rPr>
-        <w:t>Beschrijvingen van het VR-holodeck</w:t>
-      </w:r>
+        <w:t>Beschrijvingen van het VR-</w:t>
+      </w:r>
+      <w:proofErr w:type="spellStart"/>
+      <w:r>
+        <w:rPr>
+          <w:lang w:eastAsia="nl-NL"/>
+        </w:rPr>
+        <w:t>holodeck</w:t>
+      </w:r>
+      <w:proofErr w:type="spellEnd"/>
     </w:p>
     <w:p>
       <w:pPr>
@@ -1307,15 +1409,43 @@
           <w:szCs w:val="28"/>
           <w:lang w:eastAsia="nl-NL"/>
         </w:rPr>
-        <w:t>Eisen Wunjo</w:t>
-      </w:r>
+        <w:t xml:space="preserve">Eisen </w:t>
+      </w:r>
+      <w:proofErr w:type="spellStart"/>
       <w:r>
         <w:rPr>
           <w:sz w:val="28"/>
           <w:szCs w:val="28"/>
           <w:lang w:eastAsia="nl-NL"/>
         </w:rPr>
-        <w:t>, Carlito &amp; Nigel</w:t>
+        <w:t>Wunjo</w:t>
+      </w:r>
+      <w:proofErr w:type="spellEnd"/>
+      <w:r>
+        <w:rPr>
+          <w:sz w:val="28"/>
+          <w:szCs w:val="28"/>
+          <w:lang w:eastAsia="nl-NL"/>
+        </w:rPr>
+        <w:t xml:space="preserve">, </w:t>
+      </w:r>
+      <w:proofErr w:type="spellStart"/>
+      <w:r>
+        <w:rPr>
+          <w:sz w:val="28"/>
+          <w:szCs w:val="28"/>
+          <w:lang w:eastAsia="nl-NL"/>
+        </w:rPr>
+        <w:t>Carlito</w:t>
+      </w:r>
+      <w:proofErr w:type="spellEnd"/>
+      <w:r>
+        <w:rPr>
+          <w:sz w:val="28"/>
+          <w:szCs w:val="28"/>
+          <w:lang w:eastAsia="nl-NL"/>
+        </w:rPr>
+        <w:t xml:space="preserve"> &amp; Nigel</w:t>
       </w:r>
     </w:p>
     <w:p>
@@ -1433,7 +1563,25 @@
           <w:szCs w:val="24"/>
           <w:lang w:eastAsia="nl-NL"/>
         </w:rPr>
-        <w:t>Wensen (Should-Have):</w:t>
+        <w:t>Wensen (</w:t>
+      </w:r>
+      <w:proofErr w:type="spellStart"/>
+      <w:r>
+        <w:rPr>
+          <w:sz w:val="24"/>
+          <w:szCs w:val="24"/>
+          <w:lang w:eastAsia="nl-NL"/>
+        </w:rPr>
+        <w:t>Should</w:t>
+      </w:r>
+      <w:proofErr w:type="spellEnd"/>
+      <w:r>
+        <w:rPr>
+          <w:sz w:val="24"/>
+          <w:szCs w:val="24"/>
+          <w:lang w:eastAsia="nl-NL"/>
+        </w:rPr>
+        <w:t>-Have):</w:t>
       </w:r>
     </w:p>
     <w:p>
@@ -1522,7 +1670,25 @@
           <w:szCs w:val="24"/>
           <w:lang w:eastAsia="nl-NL"/>
         </w:rPr>
-        <w:t>Optioneel (Could-Have):</w:t>
+        <w:t>Optioneel (</w:t>
+      </w:r>
+      <w:proofErr w:type="spellStart"/>
+      <w:r>
+        <w:rPr>
+          <w:sz w:val="24"/>
+          <w:szCs w:val="24"/>
+          <w:lang w:eastAsia="nl-NL"/>
+        </w:rPr>
+        <w:t>Could</w:t>
+      </w:r>
+      <w:proofErr w:type="spellEnd"/>
+      <w:r>
+        <w:rPr>
+          <w:sz w:val="24"/>
+          <w:szCs w:val="24"/>
+          <w:lang w:eastAsia="nl-NL"/>
+        </w:rPr>
+        <w:t>-Have):</w:t>
       </w:r>
     </w:p>
     <w:p>
@@ -1595,6 +1761,7 @@
           <w:shd w:val="clear" w:color="auto" w:fill="FFFFFF"/>
           <w:lang w:eastAsia="nl-NL"/>
         </w:rPr>
+        <w:lastRenderedPageBreak/>
         <w:softHyphen/>
       </w:r>
       <w:r>
@@ -1650,7 +1817,6 @@
           <w:sz w:val="32"/>
           <w:szCs w:val="32"/>
         </w:rPr>
-        <w:lastRenderedPageBreak/>
         <w:t>2.</w:t>
       </w:r>
       <w:r>
@@ -1677,7 +1843,25 @@
           <w:szCs w:val="24"/>
           <w:lang w:eastAsia="nl-NL"/>
         </w:rPr>
-        <w:t>Niet Nu (Won't-Have):</w:t>
+        <w:t>Niet Nu (</w:t>
+      </w:r>
+      <w:proofErr w:type="spellStart"/>
+      <w:r>
+        <w:rPr>
+          <w:sz w:val="24"/>
+          <w:szCs w:val="24"/>
+          <w:lang w:eastAsia="nl-NL"/>
+        </w:rPr>
+        <w:t>Won't</w:t>
+      </w:r>
+      <w:proofErr w:type="spellEnd"/>
+      <w:r>
+        <w:rPr>
+          <w:sz w:val="24"/>
+          <w:szCs w:val="24"/>
+          <w:lang w:eastAsia="nl-NL"/>
+        </w:rPr>
+        <w:t>-Have):</w:t>
       </w:r>
     </w:p>
     <w:p>
@@ -1695,7 +1879,21 @@
         <w:rPr>
           <w:lang w:eastAsia="nl-NL"/>
         </w:rPr>
-        <w:t>Uitgebreide virtual reality-functionaliteit.</w:t>
+        <w:t xml:space="preserve">Uitgebreide virtual </w:t>
+      </w:r>
+      <w:proofErr w:type="spellStart"/>
+      <w:r>
+        <w:rPr>
+          <w:lang w:eastAsia="nl-NL"/>
+        </w:rPr>
+        <w:t>reality</w:t>
+      </w:r>
+      <w:proofErr w:type="spellEnd"/>
+      <w:r>
+        <w:rPr>
+          <w:lang w:eastAsia="nl-NL"/>
+        </w:rPr>
+        <w:t>-functionaliteit.</w:t>
       </w:r>
     </w:p>
     <w:p>
@@ -1901,9 +2099,11 @@
             <w:tcW w:w="1502" w:type="dxa"/>
           </w:tcPr>
           <w:p>
+            <w:proofErr w:type="spellStart"/>
             <w:r>
               <w:t>Carlito</w:t>
             </w:r>
+            <w:proofErr w:type="spellEnd"/>
           </w:p>
         </w:tc>
         <w:tc>
@@ -1912,7 +2112,7 @@
           </w:tcPr>
           <w:p>
             <w:r>
-              <w:t>4</w:t>
+              <w:t>2</w:t>
             </w:r>
           </w:p>
         </w:tc>
@@ -1932,7 +2132,13 @@
           </w:tcPr>
           <w:p>
             <w:r>
-              <w:t>27-11-2023</w:t>
+              <w:t>2</w:t>
+            </w:r>
+            <w:r>
+              <w:t>0</w:t>
+            </w:r>
+            <w:r>
+              <w:t>-11-2023</w:t>
             </w:r>
           </w:p>
         </w:tc>
@@ -1944,10 +2150,10 @@
           </w:tcPr>
           <w:p>
             <w:r>
-              <w:t>FO: u</w:t>
+              <w:t xml:space="preserve">FO: </w:t>
             </w:r>
             <w:r>
-              <w:t>se case diagram</w:t>
+              <w:t>moodboard</w:t>
             </w:r>
           </w:p>
         </w:tc>
@@ -1956,12 +2162,101 @@
             <w:tcW w:w="1502" w:type="dxa"/>
           </w:tcPr>
           <w:p>
+            <w:proofErr w:type="spellStart"/>
             <w:r>
               <w:t>Wu</w:t>
             </w:r>
             <w:r>
               <w:t>njo</w:t>
             </w:r>
+            <w:proofErr w:type="spellEnd"/>
+          </w:p>
+        </w:tc>
+        <w:tc>
+          <w:tcPr>
+            <w:tcW w:w="1812" w:type="dxa"/>
+          </w:tcPr>
+          <w:p>
+            <w:r>
+              <w:t>1</w:t>
+            </w:r>
+          </w:p>
+        </w:tc>
+        <w:tc>
+          <w:tcPr>
+            <w:tcW w:w="1813" w:type="dxa"/>
+          </w:tcPr>
+          <w:p>
+            <w:r>
+              <w:t>2</w:t>
+            </w:r>
+            <w:r>
+              <w:t>3</w:t>
+            </w:r>
+            <w:r>
+              <w:t>-11-2023</w:t>
+            </w:r>
+          </w:p>
+          <w:p/>
+        </w:tc>
+        <w:tc>
+          <w:tcPr>
+            <w:tcW w:w="1813" w:type="dxa"/>
+          </w:tcPr>
+          <w:p>
+            <w:r>
+              <w:t>2</w:t>
+            </w:r>
+            <w:r>
+              <w:t>3</w:t>
+            </w:r>
+            <w:r>
+              <w:t>-11-2023</w:t>
+            </w:r>
+          </w:p>
+          <w:p/>
+        </w:tc>
+      </w:tr>
+      <w:tr>
+        <w:tc>
+          <w:tcPr>
+            <w:tcW w:w="2122" w:type="dxa"/>
+          </w:tcPr>
+          <w:p>
+            <w:r>
+              <w:t xml:space="preserve">FO: </w:t>
+            </w:r>
+            <w:proofErr w:type="spellStart"/>
+            <w:r>
+              <w:t>w</w:t>
+            </w:r>
+            <w:r>
+              <w:t>ireframes</w:t>
+            </w:r>
+            <w:proofErr w:type="spellEnd"/>
+          </w:p>
+        </w:tc>
+        <w:tc>
+          <w:tcPr>
+            <w:tcW w:w="1502" w:type="dxa"/>
+          </w:tcPr>
+          <w:p>
+            <w:r>
+              <w:t xml:space="preserve">Nigel, </w:t>
+            </w:r>
+            <w:proofErr w:type="spellStart"/>
+            <w:r>
+              <w:t>Wunjo</w:t>
+            </w:r>
+            <w:proofErr w:type="spellEnd"/>
+            <w:r>
+              <w:t xml:space="preserve"> en </w:t>
+            </w:r>
+            <w:proofErr w:type="spellStart"/>
+            <w:r>
+              <w:t>carlito</w:t>
+            </w:r>
+            <w:proofErr w:type="spellEnd"/>
           </w:p>
         </w:tc>
         <w:tc>
@@ -1980,7 +2275,13 @@
           </w:tcPr>
           <w:p>
             <w:r>
-              <w:t>20-11-2023</w:t>
+              <w:t>2</w:t>
+            </w:r>
+            <w:r>
+              <w:t>3</w:t>
+            </w:r>
+            <w:r>
+              <w:t>-11-2023</w:t>
             </w:r>
           </w:p>
           <w:p/>
@@ -1991,64 +2292,13 @@
           </w:tcPr>
           <w:p>
             <w:r>
-              <w:t>27-11-2023</w:t>
-            </w:r>
-          </w:p>
-          <w:p/>
-        </w:tc>
-      </w:tr>
-      <w:tr>
-        <w:tc>
-          <w:tcPr>
-            <w:tcW w:w="2122" w:type="dxa"/>
-          </w:tcPr>
-          <w:p>
-            <w:r>
-              <w:t>FO: w</w:t>
+              <w:t>2</w:t>
             </w:r>
             <w:r>
-              <w:t>ireframes</w:t>
+              <w:t>3</w:t>
             </w:r>
-          </w:p>
-        </w:tc>
-        <w:tc>
-          <w:tcPr>
-            <w:tcW w:w="1502" w:type="dxa"/>
-          </w:tcPr>
-          <w:p>
             <w:r>
-              <w:t>Nigel</w:t>
-            </w:r>
-          </w:p>
-        </w:tc>
-        <w:tc>
-          <w:tcPr>
-            <w:tcW w:w="1812" w:type="dxa"/>
-          </w:tcPr>
-          <w:p>
-            <w:r>
-              <w:t>4</w:t>
-            </w:r>
-          </w:p>
-        </w:tc>
-        <w:tc>
-          <w:tcPr>
-            <w:tcW w:w="1813" w:type="dxa"/>
-          </w:tcPr>
-          <w:p>
-            <w:r>
-              <w:t>20-11-2023</w:t>
-            </w:r>
-          </w:p>
-          <w:p/>
-        </w:tc>
-        <w:tc>
-          <w:tcPr>
-            <w:tcW w:w="1813" w:type="dxa"/>
-          </w:tcPr>
-          <w:p>
-            <w:r>
-              <w:t>27-11-2023</w:t>
+              <w:t>-11-2023</w:t>
             </w:r>
           </w:p>
           <w:p/>
@@ -2071,8 +2321,21 @@
           </w:tcPr>
           <w:p>
             <w:r>
-              <w:t>Nigel, Wunjo en carlito</w:t>
+              <w:t xml:space="preserve">Nigel, </w:t>
             </w:r>
+            <w:proofErr w:type="spellStart"/>
+            <w:r>
+              <w:t>Wunjo</w:t>
+            </w:r>
+            <w:proofErr w:type="spellEnd"/>
+            <w:r>
+              <w:t xml:space="preserve"> en </w:t>
+            </w:r>
+            <w:proofErr w:type="spellStart"/>
+            <w:r>
+              <w:t>carlito</w:t>
+            </w:r>
+            <w:proofErr w:type="spellEnd"/>
           </w:p>
           <w:p/>
         </w:tc>
@@ -2080,19 +2343,31 @@
           <w:tcPr>
             <w:tcW w:w="1812" w:type="dxa"/>
           </w:tcPr>
-          <w:p/>
+          <w:p>
+            <w:r>
+              <w:t>4</w:t>
+            </w:r>
+          </w:p>
         </w:tc>
         <w:tc>
           <w:tcPr>
             <w:tcW w:w="1813" w:type="dxa"/>
           </w:tcPr>
-          <w:p/>
+          <w:p>
+            <w:r>
+              <w:t>23-11-2023</w:t>
+            </w:r>
+          </w:p>
         </w:tc>
         <w:tc>
           <w:tcPr>
             <w:tcW w:w="1813" w:type="dxa"/>
           </w:tcPr>
-          <w:p/>
+          <w:p>
+            <w:r>
+              <w:t>23-11-2023</w:t>
+            </w:r>
+          </w:p>
         </w:tc>
       </w:tr>
       <w:tr>
@@ -2112,8 +2387,21 @@
           </w:tcPr>
           <w:p>
             <w:r>
-              <w:t>Nigel, Wunjo en carlito</w:t>
+              <w:t xml:space="preserve">Nigel, </w:t>
             </w:r>
+            <w:proofErr w:type="spellStart"/>
+            <w:r>
+              <w:t>Wunjo</w:t>
+            </w:r>
+            <w:proofErr w:type="spellEnd"/>
+            <w:r>
+              <w:t xml:space="preserve"> en </w:t>
+            </w:r>
+            <w:proofErr w:type="spellStart"/>
+            <w:r>
+              <w:t>carlito</w:t>
+            </w:r>
+            <w:proofErr w:type="spellEnd"/>
           </w:p>
           <w:p/>
         </w:tc>
@@ -2121,19 +2409,31 @@
           <w:tcPr>
             <w:tcW w:w="1812" w:type="dxa"/>
           </w:tcPr>
-          <w:p/>
+          <w:p>
+            <w:r>
+              <w:t>16</w:t>
+            </w:r>
+          </w:p>
         </w:tc>
         <w:tc>
           <w:tcPr>
             <w:tcW w:w="1813" w:type="dxa"/>
           </w:tcPr>
-          <w:p/>
+          <w:p>
+            <w:r>
+              <w:t>28-11-2023</w:t>
+            </w:r>
+          </w:p>
         </w:tc>
         <w:tc>
           <w:tcPr>
             <w:tcW w:w="1813" w:type="dxa"/>
           </w:tcPr>
-          <w:p/>
+          <w:p>
+            <w:r>
+              <w:t>07-12-2023</w:t>
+            </w:r>
+          </w:p>
         </w:tc>
       </w:tr>
       <w:tr>
@@ -2153,27 +2453,52 @@
           </w:tcPr>
           <w:p>
             <w:r>
-              <w:t>Nigel, Wunjo en carlito</w:t>
+              <w:t xml:space="preserve">Nigel, </w:t>
             </w:r>
+            <w:proofErr w:type="spellStart"/>
+            <w:r>
+              <w:t>Wunjo</w:t>
+            </w:r>
+            <w:proofErr w:type="spellEnd"/>
+            <w:r>
+              <w:t xml:space="preserve"> en </w:t>
+            </w:r>
+            <w:proofErr w:type="spellStart"/>
+            <w:r>
+              <w:t>carlito</w:t>
+            </w:r>
+            <w:proofErr w:type="spellEnd"/>
           </w:p>
         </w:tc>
         <w:tc>
           <w:tcPr>
             <w:tcW w:w="1812" w:type="dxa"/>
           </w:tcPr>
-          <w:p/>
+          <w:p>
+            <w:r>
+              <w:t>10</w:t>
+            </w:r>
+          </w:p>
         </w:tc>
         <w:tc>
           <w:tcPr>
             <w:tcW w:w="1813" w:type="dxa"/>
           </w:tcPr>
-          <w:p/>
+          <w:p>
+            <w:r>
+              <w:t>12-12-2023</w:t>
+            </w:r>
+          </w:p>
         </w:tc>
         <w:tc>
           <w:tcPr>
             <w:tcW w:w="1813" w:type="dxa"/>
           </w:tcPr>
-          <w:p/>
+          <w:p>
+            <w:r>
+              <w:t>19-12-2023</w:t>
+            </w:r>
+          </w:p>
         </w:tc>
       </w:tr>
       <w:tr>
@@ -2193,8 +2518,21 @@
           </w:tcPr>
           <w:p>
             <w:r>
-              <w:t>Nigel, Wunjo en carlito</w:t>
+              <w:t xml:space="preserve">Nigel, </w:t>
             </w:r>
+            <w:proofErr w:type="spellStart"/>
+            <w:r>
+              <w:t>Wunjo</w:t>
+            </w:r>
+            <w:proofErr w:type="spellEnd"/>
+            <w:r>
+              <w:t xml:space="preserve"> en </w:t>
+            </w:r>
+            <w:proofErr w:type="spellStart"/>
+            <w:r>
+              <w:t>carlito</w:t>
+            </w:r>
+            <w:proofErr w:type="spellEnd"/>
           </w:p>
         </w:tc>
         <w:tc>
@@ -2236,7 +2574,7 @@
         <w:pStyle w:val="Kop1"/>
         <w:jc w:val="center"/>
         <w:rPr>
-          <w:rFonts w:asciiTheme="minorHAnsi" w:hAnsiTheme="minorHAnsi" w:cstheme="minorHAnsi"/>
+          <w:rFonts w:asciiTheme="minorHAnsi" w:hAnsiTheme="minorHAnsi" w:cstheme="minorBidi"/>
           <w:b/>
           <w:bCs/>
           <w:color w:val="000000" w:themeColor="text1"/>
@@ -2244,65 +2582,124 @@
           <w:szCs w:val="36"/>
         </w:rPr>
       </w:pPr>
-      <w:bookmarkStart w:id="1" w:name="_Toc57548383"/>
-      <w:r>
-        <w:rPr>
-          <w:rFonts w:asciiTheme="minorHAnsi" w:hAnsiTheme="minorHAnsi" w:cstheme="minorHAnsi"/>
+    </w:p>
+    <w:p>
+      <w:pPr>
+        <w:pStyle w:val="Kop1"/>
+        <w:jc w:val="center"/>
+        <w:rPr>
+          <w:rFonts w:asciiTheme="minorHAnsi" w:hAnsiTheme="minorHAnsi" w:cstheme="minorBidi"/>
           <w:b/>
           <w:bCs/>
           <w:color w:val="000000" w:themeColor="text1"/>
           <w:sz w:val="36"/>
           <w:szCs w:val="36"/>
         </w:rPr>
-        <w:t xml:space="preserve">3. </w:t>
-      </w:r>
-      <w:r>
-        <w:rPr>
-          <w:rFonts w:asciiTheme="minorHAnsi" w:hAnsiTheme="minorHAnsi" w:cstheme="minorHAnsi"/>
+      </w:pPr>
+    </w:p>
+    <w:p>
+      <w:pPr>
+        <w:pStyle w:val="Kop1"/>
+        <w:jc w:val="center"/>
+        <w:rPr>
+          <w:rFonts w:asciiTheme="minorHAnsi" w:hAnsiTheme="minorHAnsi" w:cstheme="minorBidi"/>
           <w:b/>
           <w:bCs/>
           <w:color w:val="000000" w:themeColor="text1"/>
           <w:sz w:val="36"/>
           <w:szCs w:val="36"/>
         </w:rPr>
-        <w:t xml:space="preserve">Functioneel </w:t>
-      </w:r>
-      <w:r>
-        <w:rPr>
-          <w:rFonts w:asciiTheme="minorHAnsi" w:hAnsiTheme="minorHAnsi" w:cstheme="minorHAnsi"/>
+      </w:pPr>
+    </w:p>
+    <w:p>
+      <w:pPr>
+        <w:pStyle w:val="Kop1"/>
+        <w:jc w:val="center"/>
+        <w:rPr>
+          <w:rFonts w:asciiTheme="minorHAnsi" w:hAnsiTheme="minorHAnsi" w:cstheme="minorBidi"/>
           <w:b/>
           <w:bCs/>
           <w:color w:val="000000" w:themeColor="text1"/>
           <w:sz w:val="36"/>
           <w:szCs w:val="36"/>
         </w:rPr>
-        <w:t>o</w:t>
-      </w:r>
-      <w:r>
-        <w:rPr>
-          <w:rFonts w:asciiTheme="minorHAnsi" w:hAnsiTheme="minorHAnsi" w:cstheme="minorHAnsi"/>
+      </w:pPr>
+      <w:bookmarkStart w:id="1" w:name="_Toc57548383"/>
+    </w:p>
+    <w:p/>
+    <w:p/>
+    <w:p/>
+    <w:p>
+      <w:pPr>
+        <w:pStyle w:val="Kop1"/>
+        <w:jc w:val="center"/>
+        <w:rPr>
+          <w:rFonts w:asciiTheme="minorHAnsi" w:hAnsiTheme="minorHAnsi" w:cstheme="minorBidi"/>
           <w:b/>
           <w:bCs/>
           <w:color w:val="000000" w:themeColor="text1"/>
           <w:sz w:val="36"/>
           <w:szCs w:val="36"/>
         </w:rPr>
-        <w:t>ntwerp</w:t>
-      </w:r>
-      <w:bookmarkEnd w:id="1"/>
-      <w:r>
-        <w:rPr>
-          <w:rFonts w:asciiTheme="minorHAnsi" w:hAnsiTheme="minorHAnsi" w:cstheme="minorHAnsi"/>
+      </w:pPr>
+      <w:r>
+        <w:rPr>
+          <w:rFonts w:asciiTheme="minorHAnsi" w:hAnsiTheme="minorHAnsi" w:cstheme="minorBidi"/>
           <w:b/>
           <w:bCs/>
           <w:color w:val="000000" w:themeColor="text1"/>
           <w:sz w:val="36"/>
           <w:szCs w:val="36"/>
         </w:rPr>
+        <w:lastRenderedPageBreak/>
+        <w:t xml:space="preserve">3. </w:t>
+      </w:r>
+      <w:r>
+        <w:rPr>
+          <w:rFonts w:asciiTheme="minorHAnsi" w:hAnsiTheme="minorHAnsi" w:cstheme="minorBidi"/>
+          <w:b/>
+          <w:bCs/>
+          <w:color w:val="000000" w:themeColor="text1"/>
+          <w:sz w:val="36"/>
+          <w:szCs w:val="36"/>
+        </w:rPr>
+        <w:t xml:space="preserve">Functioneel </w:t>
+      </w:r>
+      <w:r>
+        <w:rPr>
+          <w:rFonts w:asciiTheme="minorHAnsi" w:hAnsiTheme="minorHAnsi" w:cstheme="minorBidi"/>
+          <w:b/>
+          <w:bCs/>
+          <w:color w:val="000000" w:themeColor="text1"/>
+          <w:sz w:val="36"/>
+          <w:szCs w:val="36"/>
+        </w:rPr>
+        <w:t>o</w:t>
+      </w:r>
+      <w:r>
+        <w:rPr>
+          <w:rFonts w:asciiTheme="minorHAnsi" w:hAnsiTheme="minorHAnsi" w:cstheme="minorBidi"/>
+          <w:b/>
+          <w:bCs/>
+          <w:color w:val="000000" w:themeColor="text1"/>
+          <w:sz w:val="36"/>
+          <w:szCs w:val="36"/>
+        </w:rPr>
+        <w:t>ntwerp</w:t>
+      </w:r>
+      <w:bookmarkEnd w:id="1"/>
+      <w:r>
+        <w:rPr>
+          <w:rFonts w:asciiTheme="minorHAnsi" w:hAnsiTheme="minorHAnsi" w:cstheme="minorBidi"/>
+          <w:b/>
+          <w:bCs/>
+          <w:color w:val="000000" w:themeColor="text1"/>
+          <w:sz w:val="36"/>
+          <w:szCs w:val="36"/>
+        </w:rPr>
         <w:t xml:space="preserve"> (FO)</w:t>
       </w:r>
     </w:p>
-    <w:p/>
     <w:p>
       <w:pPr>
         <w:rPr>
@@ -2313,7 +2710,9 @@
           <w:lang w:val="en-US"/>
         </w:rPr>
       </w:pPr>
-      <w:r>
+    </w:p>
+    <w:p>
+      <w:pPr>
         <w:rPr>
           <w:b/>
           <w:bCs/>
@@ -2321,225 +2720,120 @@
           <w:szCs w:val="32"/>
           <w:lang w:val="en-US"/>
         </w:rPr>
-        <w:t>3.1 Flowchart</w:t>
-      </w:r>
-    </w:p>
-    <w:p>
-      <w:r>
-        <w:t xml:space="preserve">Wij </w:t>
-      </w:r>
-      <w:r>
-        <w:t>als GLR</w:t>
-      </w:r>
-      <w:r>
-        <w:t>-</w:t>
-      </w:r>
-      <w:r>
-        <w:t>team</w:t>
-      </w:r>
-      <w:r>
-        <w:t xml:space="preserve"> gaan gebruik maken van een balk aan de </w:t>
-      </w:r>
-      <w:r>
-        <w:t>zijkant</w:t>
-      </w:r>
-      <w:r>
-        <w:t xml:space="preserve"> en als je op de drie streepjes klikt rechts bovenin dan kom</w:t>
-      </w:r>
-      <w:r>
-        <w:t xml:space="preserve">t er aan de linker </w:t>
-      </w:r>
-      <w:r>
-        <w:t>zijkant</w:t>
-      </w:r>
-      <w:r>
-        <w:t xml:space="preserve"> een grote balk tevoorschijn die van boven tot onder reikt waar hij weer </w:t>
-      </w:r>
-      <w:r>
-        <w:t>categorieën</w:t>
-      </w:r>
-      <w:r>
-        <w:t xml:space="preserve"> staan met daarin de pagina’s</w:t>
-      </w:r>
-    </w:p>
-    <w:p>
-      <w:pPr>
-        <w:rPr>
-          <w:b/>
-          <w:sz w:val="32"/>
-          <w:szCs w:val="32"/>
-        </w:rPr>
-      </w:pPr>
-      <w:r>
-        <w:rPr>
-          <w:b/>
-          <w:sz w:val="32"/>
-          <w:szCs w:val="32"/>
-        </w:rPr>
-        <w:t>3.2 Use case diagram</w:t>
-      </w:r>
-    </w:p>
-    <w:p>
-      <w:r>
-        <w:t>Wij als GLR</w:t>
-      </w:r>
-      <w:r>
-        <w:t>-</w:t>
-      </w:r>
-      <w:r>
-        <w:t xml:space="preserve">team maken maar gebruik van 1 soort gebruiker en dat is </w:t>
-      </w:r>
-      <w:r>
-        <w:t>g</w:t>
-      </w:r>
-      <w:r>
-        <w:t>ew</w:t>
-      </w:r>
-      <w:r>
-        <w:t>oon</w:t>
-      </w:r>
-      <w:r>
-        <w:t xml:space="preserve"> een simpele user die de applicatie kunnen gebrui</w:t>
-      </w:r>
-      <w:r>
-        <w:t>ken maar niet aanpassen</w:t>
-      </w:r>
-    </w:p>
-    <w:p>
-      <w:pPr>
+      </w:pPr>
+      <w:r>
         <w:rPr>
           <w:b/>
           <w:bCs/>
           <w:sz w:val="32"/>
           <w:szCs w:val="32"/>
-        </w:rPr>
-      </w:pPr>
-      <w:r>
+          <w:lang w:val="en-US"/>
+        </w:rPr>
+        <w:t>3.1 Flowchart</w:t>
+      </w:r>
+    </w:p>
+    <w:p>
+      <w:r>
+        <w:rPr>
+          <w:noProof/>
+        </w:rPr>
+        <w:drawing>
+          <wp:inline distT="0" distB="0" distL="0" distR="0" wp14:anchorId="181C696F" wp14:editId="7A536521">
+            <wp:extent cx="4704160" cy="6842414"/>
+            <wp:effectExtent l="0" t="0" r="0" b="0"/>
+            <wp:docPr id="668433207" name="Afbeelding 668433207"/>
+            <wp:cNvGraphicFramePr>
+              <a:graphicFrameLocks xmlns:a="http://schemas.openxmlformats.org/drawingml/2006/main" noChangeAspect="1"/>
+            </wp:cNvGraphicFramePr>
+            <a:graphic xmlns:a="http://schemas.openxmlformats.org/drawingml/2006/main">
+              <a:graphicData uri="http://schemas.openxmlformats.org/drawingml/2006/picture">
+                <pic:pic xmlns:pic="http://schemas.openxmlformats.org/drawingml/2006/picture">
+                  <pic:nvPicPr>
+                    <pic:cNvPr id="0" name=""/>
+                    <pic:cNvPicPr/>
+                  </pic:nvPicPr>
+                  <pic:blipFill>
+                    <a:blip r:embed="rId11">
+                      <a:extLst>
+                        <a:ext uri="{28A0092B-C50C-407E-A947-70E740481C1C}">
+                          <a14:useLocalDpi xmlns:a14="http://schemas.microsoft.com/office/drawing/2010/main" val="0"/>
+                        </a:ext>
+                      </a:extLst>
+                    </a:blip>
+                    <a:stretch>
+                      <a:fillRect/>
+                    </a:stretch>
+                  </pic:blipFill>
+                  <pic:spPr>
+                    <a:xfrm>
+                      <a:off x="0" y="0"/>
+                      <a:ext cx="4704160" cy="6842414"/>
+                    </a:xfrm>
+                    <a:prstGeom prst="rect">
+                      <a:avLst/>
+                    </a:prstGeom>
+                  </pic:spPr>
+                </pic:pic>
+              </a:graphicData>
+            </a:graphic>
+          </wp:inline>
+        </w:drawing>
+      </w:r>
+    </w:p>
+    <w:p>
+      <w:pPr>
         <w:rPr>
           <w:b/>
           <w:bCs/>
           <w:sz w:val="32"/>
           <w:szCs w:val="32"/>
         </w:rPr>
-        <w:t>3.3 Wireframes</w:t>
-      </w:r>
-    </w:p>
-    <w:p>
-      <w:pPr>
-        <w:rPr>
-          <w:rFonts w:eastAsiaTheme="minorEastAsia"/>
-          <w:color w:val="0F0F0F"/>
-        </w:rPr>
-      </w:pPr>
-      <w:r>
-        <w:t>Ons</w:t>
-      </w:r>
-      <w:r>
-        <w:t xml:space="preserve"> team (GLR) gaat</w:t>
-      </w:r>
-      <w:r>
-        <w:t xml:space="preserve"> een toekomstige applicatie</w:t>
-      </w:r>
-      <w:r>
-        <w:t xml:space="preserve"> bouwen</w:t>
-      </w:r>
-      <w:r>
-        <w:t xml:space="preserve"> met bijpassende kleuren</w:t>
-      </w:r>
-      <w:r>
-        <w:t xml:space="preserve"> en </w:t>
-      </w:r>
-      <w:r>
-        <w:t>een</w:t>
-      </w:r>
-      <w:r>
-        <w:t xml:space="preserve"> strakke lay-out.</w:t>
-      </w:r>
-      <w:r>
-        <w:t xml:space="preserve"> </w:t>
-      </w:r>
-      <w:r>
-        <w:t>O</w:t>
-      </w:r>
-      <w:r>
-        <w:t>ok</w:t>
-      </w:r>
-      <w:r>
-        <w:t xml:space="preserve"> </w:t>
-      </w:r>
-      <w:r>
-        <w:t xml:space="preserve">maken we een </w:t>
-      </w:r>
-      <w:r>
-        <w:rPr>
-          <w:rFonts w:eastAsiaTheme="minorEastAsia"/>
-          <w:color w:val="0F0F0F"/>
-        </w:rPr>
-        <w:t>dynamische sfeer</w:t>
-      </w:r>
-      <w:r>
-        <w:rPr>
-          <w:rFonts w:eastAsiaTheme="minorEastAsia"/>
-          <w:color w:val="0F0F0F"/>
-        </w:rPr>
-        <w:t xml:space="preserve"> </w:t>
-      </w:r>
-      <w:r>
-        <w:rPr>
-          <w:rFonts w:eastAsiaTheme="minorEastAsia"/>
-          <w:color w:val="0F0F0F"/>
-        </w:rPr>
-        <w:t xml:space="preserve">die aansluit bij de avontuurlijke thematiek van </w:t>
-      </w:r>
-      <w:r>
-        <w:rPr>
-          <w:rFonts w:eastAsiaTheme="minorEastAsia"/>
-          <w:color w:val="0F0F0F"/>
-        </w:rPr>
+      </w:pPr>
+      <w:r>
+        <w:t>Hierin kun je zien hoe de navigatie gaat werken op onze on</w:t>
+      </w:r>
+      <w:r>
+        <w:t>-</w:t>
+      </w:r>
+      <w:r>
+        <w:t>flight entertainment system.</w:t>
+      </w:r>
+      <w:r>
+        <w:t xml:space="preserve"> Dus hier kan je zien vanaf welke pagina je waar kunt komen als bezoeker. Dit kan voor de klant heel erg fijn zijn om te zien aangezien je</w:t>
+      </w:r>
+      <w:r>
+        <w:t xml:space="preserve"> hier een goed beeld kan krijgen</w:t>
+      </w:r>
+      <w:r>
+        <w:t xml:space="preserve"> van hoe de applicatie eruit gaat zien qua navigatie.</w:t>
+      </w:r>
+      <w:r>
+        <w:t xml:space="preserve"> Wij hebben ook de vormen en kleuren van verschillende soorten pagina’s aangenomen </w:t>
+      </w:r>
+      <w:r>
         <w:lastRenderedPageBreak/>
-        <w:t>ruimtereizen</w:t>
-      </w:r>
-      <w:r>
-        <w:rPr>
-          <w:rFonts w:eastAsiaTheme="minorEastAsia"/>
-          <w:color w:val="0F0F0F"/>
-        </w:rPr>
-        <w:t xml:space="preserve">. </w:t>
-      </w:r>
-      <w:r>
-        <w:rPr>
-          <w:rFonts w:eastAsiaTheme="minorEastAsia"/>
-          <w:color w:val="0F0F0F"/>
-        </w:rPr>
-        <w:t xml:space="preserve">Het </w:t>
-      </w:r>
-      <w:r>
-        <w:rPr>
-          <w:rFonts w:eastAsiaTheme="minorEastAsia"/>
-          <w:color w:val="0F0F0F"/>
-        </w:rPr>
-        <w:t>navigatiesysteem wordt</w:t>
-      </w:r>
-      <w:r>
-        <w:rPr>
-          <w:rFonts w:eastAsiaTheme="minorEastAsia"/>
-          <w:color w:val="0F0F0F"/>
-        </w:rPr>
-        <w:t xml:space="preserve"> duidelijk in elkaar gezet voor makkelijk gebruik</w:t>
-      </w:r>
-      <w:r>
-        <w:rPr>
-          <w:rFonts w:eastAsiaTheme="minorEastAsia"/>
-          <w:color w:val="0F0F0F"/>
-        </w:rPr>
-        <w:t>, waardoor de klant makkelijker kan navigeren</w:t>
-      </w:r>
-      <w:r>
-        <w:rPr>
-          <w:rFonts w:eastAsiaTheme="minorEastAsia"/>
-          <w:color w:val="0F0F0F"/>
-        </w:rPr>
-        <w:t>.</w:t>
+        <w:t>zodat het duidelijker te begrijpen is</w:t>
+      </w:r>
+      <w:r>
+        <w:t xml:space="preserve">. Hiervoor staat de turquoise driehoek voor de homepage hier kom je standaard als eerst op en van hieruit ga je ook naar de andere pagina’s, </w:t>
+      </w:r>
+      <w:r>
+        <w:t xml:space="preserve">het paarse vierkant staat hier voor een </w:t>
+      </w:r>
+      <w:r>
+        <w:t xml:space="preserve">normale </w:t>
+      </w:r>
+      <w:r>
+        <w:t>pagina, en tot slot de grijze driehoeken</w:t>
+      </w:r>
+      <w:r>
+        <w:t xml:space="preserve"> deze geven de sub-pagina's aan waar je vanuit de normale pagina’s kome</w:t>
+      </w:r>
+      <w:r>
+        <w:t>n</w:t>
+      </w:r>
+      <w:r>
+        <w:t xml:space="preserve"> (paarse vierkant).</w:t>
       </w:r>
     </w:p>
     <w:p>
@@ -2551,13 +2845,981 @@
           <w:szCs w:val="32"/>
         </w:rPr>
       </w:pPr>
+      <w:r>
+        <w:rPr>
+          <w:b/>
+          <w:bCs/>
+          <w:sz w:val="32"/>
+          <w:szCs w:val="32"/>
+        </w:rPr>
+        <w:t xml:space="preserve">3.2 </w:t>
+      </w:r>
+      <w:r>
+        <w:rPr>
+          <w:b/>
+          <w:bCs/>
+          <w:sz w:val="32"/>
+          <w:szCs w:val="32"/>
+        </w:rPr>
+        <w:t>Moodboard</w:t>
+      </w:r>
+    </w:p>
+    <w:p>
+      <w:r>
+        <w:rPr>
+          <w:noProof/>
+        </w:rPr>
+        <w:drawing>
+          <wp:inline distT="0" distB="0" distL="0" distR="0" wp14:anchorId="65EB3B4E" wp14:editId="141F58DB">
+            <wp:extent cx="4572000" cy="3467100"/>
+            <wp:effectExtent l="0" t="0" r="0" b="0"/>
+            <wp:docPr id="965864950" name="Afbeelding 965864950"/>
+            <wp:cNvGraphicFramePr>
+              <a:graphicFrameLocks xmlns:a="http://schemas.openxmlformats.org/drawingml/2006/main" noChangeAspect="1"/>
+            </wp:cNvGraphicFramePr>
+            <a:graphic xmlns:a="http://schemas.openxmlformats.org/drawingml/2006/main">
+              <a:graphicData uri="http://schemas.openxmlformats.org/drawingml/2006/picture">
+                <pic:pic xmlns:pic="http://schemas.openxmlformats.org/drawingml/2006/picture">
+                  <pic:nvPicPr>
+                    <pic:cNvPr id="0" name=""/>
+                    <pic:cNvPicPr/>
+                  </pic:nvPicPr>
+                  <pic:blipFill>
+                    <a:blip r:embed="rId12" cstate="print">
+                      <a:extLst>
+                        <a:ext uri="{28A0092B-C50C-407E-A947-70E740481C1C}">
+                          <a14:useLocalDpi xmlns:a14="http://schemas.microsoft.com/office/drawing/2010/main" val="0"/>
+                        </a:ext>
+                      </a:extLst>
+                    </a:blip>
+                    <a:stretch>
+                      <a:fillRect/>
+                    </a:stretch>
+                  </pic:blipFill>
+                  <pic:spPr>
+                    <a:xfrm>
+                      <a:off x="0" y="0"/>
+                      <a:ext cx="4572000" cy="3467100"/>
+                    </a:xfrm>
+                    <a:prstGeom prst="rect">
+                      <a:avLst/>
+                    </a:prstGeom>
+                  </pic:spPr>
+                </pic:pic>
+              </a:graphicData>
+            </a:graphic>
+          </wp:inline>
+        </w:drawing>
+      </w:r>
+    </w:p>
+    <w:p>
+      <w:r>
+        <w:t>Ons team (GLR)</w:t>
+      </w:r>
+      <w:r>
+        <w:t xml:space="preserve"> hee</w:t>
+      </w:r>
+      <w:r>
+        <w:t>ft</w:t>
+      </w:r>
+      <w:r>
+        <w:t xml:space="preserve"> voor de blauwe kleuren gekozen omdat</w:t>
+      </w:r>
+      <w:r>
+        <w:t xml:space="preserve"> het rust schept voor een reis waar het nog kan zijn dat e</w:t>
+      </w:r>
+      <w:r>
+        <w:t>r mensen gestrest raken waard</w:t>
+      </w:r>
+      <w:r>
+        <w:t>oor de blauwe kleuren weer kunnen zorgen voor rust.</w:t>
+      </w:r>
+      <w:r>
+        <w:t xml:space="preserve"> Blauwe kleuren staan erom beken dat het in het brein rust schept en mensen een kalm gevoel geeft, ons team (GLR) </w:t>
+      </w:r>
+      <w:r>
+        <w:t xml:space="preserve">streeft ook naar rust </w:t>
+      </w:r>
+      <w:r>
+        <w:t>tijdens de vlucht/reis</w:t>
+      </w:r>
+      <w:r>
+        <w:t>, zodat het een fijne ervaring is voor iedereen aan boord.</w:t>
+      </w:r>
+    </w:p>
+    <w:p>
+      <w:pPr>
+        <w:rPr>
+          <w:b/>
+          <w:bCs/>
+          <w:sz w:val="32"/>
+          <w:szCs w:val="32"/>
+        </w:rPr>
+      </w:pPr>
+    </w:p>
+    <w:p>
+      <w:pPr>
+        <w:rPr>
+          <w:b/>
+          <w:bCs/>
+          <w:sz w:val="32"/>
+          <w:szCs w:val="32"/>
+        </w:rPr>
+      </w:pPr>
+      <w:r>
+        <w:rPr>
+          <w:b/>
+          <w:bCs/>
+          <w:sz w:val="32"/>
+          <w:szCs w:val="32"/>
+        </w:rPr>
+        <w:t xml:space="preserve">3.3 </w:t>
+      </w:r>
+      <w:proofErr w:type="spellStart"/>
+      <w:r>
+        <w:rPr>
+          <w:b/>
+          <w:bCs/>
+          <w:sz w:val="32"/>
+          <w:szCs w:val="32"/>
+        </w:rPr>
+        <w:t>Wireframes</w:t>
+      </w:r>
+      <w:proofErr w:type="spellEnd"/>
+    </w:p>
+    <w:p>
+      <w:pPr>
+        <w:rPr>
+          <w:rFonts w:eastAsiaTheme="minorEastAsia"/>
+          <w:color w:val="0F0F0F"/>
+        </w:rPr>
+      </w:pPr>
+      <w:r>
+        <w:t>Ons</w:t>
+      </w:r>
+      <w:r>
+        <w:t xml:space="preserve"> team (GLR) gaat</w:t>
+      </w:r>
+      <w:r>
+        <w:t xml:space="preserve"> een toekomstige applicatie</w:t>
+      </w:r>
+      <w:r>
+        <w:t xml:space="preserve"> bouwen</w:t>
+      </w:r>
+      <w:r>
+        <w:t xml:space="preserve"> met bijpassende kleuren</w:t>
+      </w:r>
+      <w:r>
+        <w:t xml:space="preserve"> en </w:t>
+      </w:r>
+      <w:r>
+        <w:t>een</w:t>
+      </w:r>
+      <w:r>
+        <w:t xml:space="preserve"> strakke lay-out.</w:t>
+      </w:r>
+      <w:r>
+        <w:t xml:space="preserve"> </w:t>
+      </w:r>
+      <w:r>
+        <w:t>O</w:t>
+      </w:r>
+      <w:r>
+        <w:t>ok</w:t>
+      </w:r>
+      <w:r>
+        <w:t xml:space="preserve"> </w:t>
+      </w:r>
+      <w:r>
+        <w:t xml:space="preserve">maken we een </w:t>
+      </w:r>
+      <w:r>
+        <w:rPr>
+          <w:rFonts w:eastAsiaTheme="minorEastAsia"/>
+          <w:color w:val="0F0F0F"/>
+        </w:rPr>
+        <w:t>dynamische sfeer</w:t>
+      </w:r>
+      <w:r>
+        <w:rPr>
+          <w:rFonts w:eastAsiaTheme="minorEastAsia"/>
+          <w:color w:val="0F0F0F"/>
+        </w:rPr>
+        <w:t xml:space="preserve"> </w:t>
+      </w:r>
+      <w:r>
+        <w:rPr>
+          <w:rFonts w:eastAsiaTheme="minorEastAsia"/>
+          <w:color w:val="0F0F0F"/>
+        </w:rPr>
+        <w:t>die aansluit bij de avontuurlijke thematiek van ruimtereizen</w:t>
+      </w:r>
+      <w:r>
+        <w:rPr>
+          <w:rFonts w:eastAsiaTheme="minorEastAsia"/>
+          <w:color w:val="0F0F0F"/>
+        </w:rPr>
+        <w:t xml:space="preserve">. </w:t>
+      </w:r>
+      <w:r>
+        <w:rPr>
+          <w:rFonts w:eastAsiaTheme="minorEastAsia"/>
+          <w:color w:val="0F0F0F"/>
+        </w:rPr>
+        <w:t xml:space="preserve">Het </w:t>
+      </w:r>
+      <w:r>
+        <w:rPr>
+          <w:rFonts w:eastAsiaTheme="minorEastAsia"/>
+          <w:color w:val="0F0F0F"/>
+        </w:rPr>
+        <w:t>navigatiesysteem wordt</w:t>
+      </w:r>
+      <w:r>
+        <w:rPr>
+          <w:rFonts w:eastAsiaTheme="minorEastAsia"/>
+          <w:color w:val="0F0F0F"/>
+        </w:rPr>
+        <w:t xml:space="preserve"> duidelijk in elkaar gezet voor makkelijk gebruik</w:t>
+      </w:r>
+      <w:r>
+        <w:rPr>
+          <w:rFonts w:eastAsiaTheme="minorEastAsia"/>
+          <w:color w:val="0F0F0F"/>
+        </w:rPr>
+        <w:t>, waardoor de klant makkelijker kan navigeren</w:t>
+      </w:r>
+      <w:r>
+        <w:rPr>
+          <w:rFonts w:eastAsiaTheme="minorEastAsia"/>
+          <w:color w:val="0F0F0F"/>
+        </w:rPr>
+        <w:t>.</w:t>
+      </w:r>
+      <w:r>
+        <w:rPr>
+          <w:rFonts w:eastAsiaTheme="minorEastAsia"/>
+          <w:color w:val="0F0F0F"/>
+        </w:rPr>
+        <w:t xml:space="preserve"> Zie hieronder de vol</w:t>
+      </w:r>
+      <w:r>
+        <w:rPr>
+          <w:rFonts w:eastAsiaTheme="minorEastAsia"/>
+          <w:color w:val="0F0F0F"/>
+        </w:rPr>
+        <w:t xml:space="preserve">gende </w:t>
+      </w:r>
+      <w:proofErr w:type="spellStart"/>
+      <w:r>
+        <w:rPr>
+          <w:rFonts w:eastAsiaTheme="minorEastAsia"/>
+          <w:color w:val="0F0F0F"/>
+        </w:rPr>
+        <w:t>wireframes</w:t>
+      </w:r>
+      <w:proofErr w:type="spellEnd"/>
+      <w:r>
+        <w:rPr>
+          <w:rFonts w:eastAsiaTheme="minorEastAsia"/>
+          <w:color w:val="0F0F0F"/>
+        </w:rPr>
+        <w:t xml:space="preserve"> van alle pagina’s van de applicatie:</w:t>
+      </w:r>
+    </w:p>
+    <w:p>
+      <w:pPr>
+        <w:rPr>
+          <w:b/>
+          <w:bCs/>
+          <w:sz w:val="32"/>
+          <w:szCs w:val="32"/>
+        </w:rPr>
+      </w:pPr>
+      <w:r>
+        <w:t>Home:</w:t>
+      </w:r>
+    </w:p>
+    <w:p>
+      <w:r>
+        <w:rPr>
+          <w:noProof/>
+        </w:rPr>
+        <w:lastRenderedPageBreak/>
+        <w:drawing>
+          <wp:inline distT="0" distB="0" distL="0" distR="0" wp14:anchorId="255BCBF5" wp14:editId="4EE72265">
+            <wp:extent cx="3362325" cy="1891308"/>
+            <wp:effectExtent l="0" t="0" r="0" b="0"/>
+            <wp:docPr id="163429442" name="Afbeelding 163429442"/>
+            <wp:cNvGraphicFramePr>
+              <a:graphicFrameLocks xmlns:a="http://schemas.openxmlformats.org/drawingml/2006/main" noChangeAspect="1"/>
+            </wp:cNvGraphicFramePr>
+            <a:graphic xmlns:a="http://schemas.openxmlformats.org/drawingml/2006/main">
+              <a:graphicData uri="http://schemas.openxmlformats.org/drawingml/2006/picture">
+                <pic:pic xmlns:pic="http://schemas.openxmlformats.org/drawingml/2006/picture">
+                  <pic:nvPicPr>
+                    <pic:cNvPr id="0" name=""/>
+                    <pic:cNvPicPr/>
+                  </pic:nvPicPr>
+                  <pic:blipFill>
+                    <a:blip r:embed="rId13" cstate="print">
+                      <a:extLst>
+                        <a:ext uri="{28A0092B-C50C-407E-A947-70E740481C1C}">
+                          <a14:useLocalDpi xmlns:a14="http://schemas.microsoft.com/office/drawing/2010/main" val="0"/>
+                        </a:ext>
+                      </a:extLst>
+                    </a:blip>
+                    <a:stretch>
+                      <a:fillRect/>
+                    </a:stretch>
+                  </pic:blipFill>
+                  <pic:spPr>
+                    <a:xfrm>
+                      <a:off x="0" y="0"/>
+                      <a:ext cx="3362325" cy="1891308"/>
+                    </a:xfrm>
+                    <a:prstGeom prst="rect">
+                      <a:avLst/>
+                    </a:prstGeom>
+                  </pic:spPr>
+                </pic:pic>
+              </a:graphicData>
+            </a:graphic>
+          </wp:inline>
+        </w:drawing>
+      </w:r>
+    </w:p>
+    <w:p>
+      <w:r>
+        <w:t>Info van de vlucht:</w:t>
+      </w:r>
+    </w:p>
+    <w:p>
+      <w:r>
+        <w:rPr>
+          <w:noProof/>
+        </w:rPr>
+        <w:drawing>
+          <wp:inline distT="0" distB="0" distL="0" distR="0" wp14:anchorId="5456D47C" wp14:editId="1A47C898">
+            <wp:extent cx="3352800" cy="1899920"/>
+            <wp:effectExtent l="0" t="0" r="0" b="0"/>
+            <wp:docPr id="364117165" name="Afbeelding 364117165"/>
+            <wp:cNvGraphicFramePr>
+              <a:graphicFrameLocks xmlns:a="http://schemas.openxmlformats.org/drawingml/2006/main" noChangeAspect="1"/>
+            </wp:cNvGraphicFramePr>
+            <a:graphic xmlns:a="http://schemas.openxmlformats.org/drawingml/2006/main">
+              <a:graphicData uri="http://schemas.openxmlformats.org/drawingml/2006/picture">
+                <pic:pic xmlns:pic="http://schemas.openxmlformats.org/drawingml/2006/picture">
+                  <pic:nvPicPr>
+                    <pic:cNvPr id="0" name=""/>
+                    <pic:cNvPicPr/>
+                  </pic:nvPicPr>
+                  <pic:blipFill>
+                    <a:blip r:embed="rId14" cstate="print">
+                      <a:extLst>
+                        <a:ext uri="{28A0092B-C50C-407E-A947-70E740481C1C}">
+                          <a14:useLocalDpi xmlns:a14="http://schemas.microsoft.com/office/drawing/2010/main" val="0"/>
+                        </a:ext>
+                      </a:extLst>
+                    </a:blip>
+                    <a:stretch>
+                      <a:fillRect/>
+                    </a:stretch>
+                  </pic:blipFill>
+                  <pic:spPr>
+                    <a:xfrm>
+                      <a:off x="0" y="0"/>
+                      <a:ext cx="3352800" cy="1899920"/>
+                    </a:xfrm>
+                    <a:prstGeom prst="rect">
+                      <a:avLst/>
+                    </a:prstGeom>
+                  </pic:spPr>
+                </pic:pic>
+              </a:graphicData>
+            </a:graphic>
+          </wp:inline>
+        </w:drawing>
+      </w:r>
+    </w:p>
+    <w:p>
+      <w:r>
+        <w:t>E-boeken:</w:t>
+      </w:r>
+    </w:p>
+    <w:p>
+      <w:r>
+        <w:rPr>
+          <w:noProof/>
+        </w:rPr>
+        <w:drawing>
+          <wp:inline distT="0" distB="0" distL="0" distR="0" wp14:anchorId="03EE21E5" wp14:editId="26760FC5">
+            <wp:extent cx="3295650" cy="1840071"/>
+            <wp:effectExtent l="0" t="0" r="0" b="0"/>
+            <wp:docPr id="1921817793" name="Afbeelding 1921817793"/>
+            <wp:cNvGraphicFramePr>
+              <a:graphicFrameLocks xmlns:a="http://schemas.openxmlformats.org/drawingml/2006/main" noChangeAspect="1"/>
+            </wp:cNvGraphicFramePr>
+            <a:graphic xmlns:a="http://schemas.openxmlformats.org/drawingml/2006/main">
+              <a:graphicData uri="http://schemas.openxmlformats.org/drawingml/2006/picture">
+                <pic:pic xmlns:pic="http://schemas.openxmlformats.org/drawingml/2006/picture">
+                  <pic:nvPicPr>
+                    <pic:cNvPr id="0" name=""/>
+                    <pic:cNvPicPr/>
+                  </pic:nvPicPr>
+                  <pic:blipFill>
+                    <a:blip r:embed="rId15" cstate="print">
+                      <a:extLst>
+                        <a:ext uri="{28A0092B-C50C-407E-A947-70E740481C1C}">
+                          <a14:useLocalDpi xmlns:a14="http://schemas.microsoft.com/office/drawing/2010/main" val="0"/>
+                        </a:ext>
+                      </a:extLst>
+                    </a:blip>
+                    <a:stretch>
+                      <a:fillRect/>
+                    </a:stretch>
+                  </pic:blipFill>
+                  <pic:spPr>
+                    <a:xfrm>
+                      <a:off x="0" y="0"/>
+                      <a:ext cx="3295650" cy="1840071"/>
+                    </a:xfrm>
+                    <a:prstGeom prst="rect">
+                      <a:avLst/>
+                    </a:prstGeom>
+                  </pic:spPr>
+                </pic:pic>
+              </a:graphicData>
+            </a:graphic>
+          </wp:inline>
+        </w:drawing>
+      </w:r>
+    </w:p>
+    <w:p/>
+    <w:p>
+      <w:r>
+        <w:t>Games:</w:t>
+      </w:r>
+    </w:p>
+    <w:p>
+      <w:r>
+        <w:rPr>
+          <w:noProof/>
+        </w:rPr>
+        <w:lastRenderedPageBreak/>
+        <w:drawing>
+          <wp:inline distT="0" distB="0" distL="0" distR="0" wp14:anchorId="32349CB1" wp14:editId="49D25E3C">
+            <wp:extent cx="3305175" cy="1845389"/>
+            <wp:effectExtent l="0" t="0" r="0" b="0"/>
+            <wp:docPr id="290946864" name="Afbeelding 290946864" title="Inserting image..."/>
+            <wp:cNvGraphicFramePr>
+              <a:graphicFrameLocks xmlns:a="http://schemas.openxmlformats.org/drawingml/2006/main" noChangeAspect="1"/>
+            </wp:cNvGraphicFramePr>
+            <a:graphic xmlns:a="http://schemas.openxmlformats.org/drawingml/2006/main">
+              <a:graphicData uri="http://schemas.openxmlformats.org/drawingml/2006/picture">
+                <pic:pic xmlns:pic="http://schemas.openxmlformats.org/drawingml/2006/picture">
+                  <pic:nvPicPr>
+                    <pic:cNvPr id="0" name=""/>
+                    <pic:cNvPicPr/>
+                  </pic:nvPicPr>
+                  <pic:blipFill>
+                    <a:blip r:embed="rId16" cstate="print">
+                      <a:extLst>
+                        <a:ext uri="{28A0092B-C50C-407E-A947-70E740481C1C}">
+                          <a14:useLocalDpi xmlns:a14="http://schemas.microsoft.com/office/drawing/2010/main" val="0"/>
+                        </a:ext>
+                      </a:extLst>
+                    </a:blip>
+                    <a:stretch>
+                      <a:fillRect/>
+                    </a:stretch>
+                  </pic:blipFill>
+                  <pic:spPr>
+                    <a:xfrm>
+                      <a:off x="0" y="0"/>
+                      <a:ext cx="3305175" cy="1845389"/>
+                    </a:xfrm>
+                    <a:prstGeom prst="rect">
+                      <a:avLst/>
+                    </a:prstGeom>
+                  </pic:spPr>
+                </pic:pic>
+              </a:graphicData>
+            </a:graphic>
+          </wp:inline>
+        </w:drawing>
+      </w:r>
+    </w:p>
+    <w:p/>
+    <w:p/>
+    <w:p/>
+    <w:p/>
+    <w:p/>
+    <w:p/>
+    <w:p/>
+    <w:p>
+      <w:proofErr w:type="spellStart"/>
+      <w:r>
+        <w:t>Welness</w:t>
+      </w:r>
+      <w:proofErr w:type="spellEnd"/>
+      <w:r>
+        <w:t>/fitness:</w:t>
+      </w:r>
+    </w:p>
+    <w:p>
+      <w:r>
+        <w:rPr>
+          <w:noProof/>
+        </w:rPr>
+        <w:drawing>
+          <wp:inline distT="0" distB="0" distL="0" distR="0" wp14:anchorId="2634C24E" wp14:editId="756F4C63">
+            <wp:extent cx="3390900" cy="1907381"/>
+            <wp:effectExtent l="0" t="0" r="0" b="0"/>
+            <wp:docPr id="1209808215" name="Afbeelding 1209808215"/>
+            <wp:cNvGraphicFramePr>
+              <a:graphicFrameLocks xmlns:a="http://schemas.openxmlformats.org/drawingml/2006/main" noChangeAspect="1"/>
+            </wp:cNvGraphicFramePr>
+            <a:graphic xmlns:a="http://schemas.openxmlformats.org/drawingml/2006/main">
+              <a:graphicData uri="http://schemas.openxmlformats.org/drawingml/2006/picture">
+                <pic:pic xmlns:pic="http://schemas.openxmlformats.org/drawingml/2006/picture">
+                  <pic:nvPicPr>
+                    <pic:cNvPr id="0" name=""/>
+                    <pic:cNvPicPr/>
+                  </pic:nvPicPr>
+                  <pic:blipFill>
+                    <a:blip r:embed="rId17" cstate="print">
+                      <a:extLst>
+                        <a:ext uri="{28A0092B-C50C-407E-A947-70E740481C1C}">
+                          <a14:useLocalDpi xmlns:a14="http://schemas.microsoft.com/office/drawing/2010/main" val="0"/>
+                        </a:ext>
+                      </a:extLst>
+                    </a:blip>
+                    <a:stretch>
+                      <a:fillRect/>
+                    </a:stretch>
+                  </pic:blipFill>
+                  <pic:spPr>
+                    <a:xfrm>
+                      <a:off x="0" y="0"/>
+                      <a:ext cx="3390900" cy="1907381"/>
+                    </a:xfrm>
+                    <a:prstGeom prst="rect">
+                      <a:avLst/>
+                    </a:prstGeom>
+                  </pic:spPr>
+                </pic:pic>
+              </a:graphicData>
+            </a:graphic>
+          </wp:inline>
+        </w:drawing>
+      </w:r>
+    </w:p>
+    <w:p>
+      <w:r>
+        <w:t>Camera beelden:</w:t>
+      </w:r>
+    </w:p>
+    <w:p>
+      <w:r>
+        <w:rPr>
+          <w:noProof/>
+        </w:rPr>
+        <w:drawing>
+          <wp:inline distT="0" distB="0" distL="0" distR="0" wp14:anchorId="2D76ED5B" wp14:editId="4D3E988E">
+            <wp:extent cx="3386666" cy="1905000"/>
+            <wp:effectExtent l="0" t="0" r="0" b="0"/>
+            <wp:docPr id="2076153982" name="Afbeelding 2076153982"/>
+            <wp:cNvGraphicFramePr>
+              <a:graphicFrameLocks xmlns:a="http://schemas.openxmlformats.org/drawingml/2006/main" noChangeAspect="1"/>
+            </wp:cNvGraphicFramePr>
+            <a:graphic xmlns:a="http://schemas.openxmlformats.org/drawingml/2006/main">
+              <a:graphicData uri="http://schemas.openxmlformats.org/drawingml/2006/picture">
+                <pic:pic xmlns:pic="http://schemas.openxmlformats.org/drawingml/2006/picture">
+                  <pic:nvPicPr>
+                    <pic:cNvPr id="0" name=""/>
+                    <pic:cNvPicPr/>
+                  </pic:nvPicPr>
+                  <pic:blipFill>
+                    <a:blip r:embed="rId18" cstate="print">
+                      <a:extLst>
+                        <a:ext uri="{28A0092B-C50C-407E-A947-70E740481C1C}">
+                          <a14:useLocalDpi xmlns:a14="http://schemas.microsoft.com/office/drawing/2010/main" val="0"/>
+                        </a:ext>
+                      </a:extLst>
+                    </a:blip>
+                    <a:stretch>
+                      <a:fillRect/>
+                    </a:stretch>
+                  </pic:blipFill>
+                  <pic:spPr>
+                    <a:xfrm>
+                      <a:off x="0" y="0"/>
+                      <a:ext cx="3386666" cy="1905000"/>
+                    </a:xfrm>
+                    <a:prstGeom prst="rect">
+                      <a:avLst/>
+                    </a:prstGeom>
+                  </pic:spPr>
+                </pic:pic>
+              </a:graphicData>
+            </a:graphic>
+          </wp:inline>
+        </w:drawing>
+      </w:r>
+    </w:p>
+    <w:p>
+      <w:proofErr w:type="spellStart"/>
+      <w:r>
+        <w:t>Holodeck</w:t>
+      </w:r>
+      <w:proofErr w:type="spellEnd"/>
+      <w:r>
+        <w:t>:</w:t>
+      </w:r>
+    </w:p>
+    <w:p>
+      <w:r>
+        <w:rPr>
+          <w:noProof/>
+        </w:rPr>
+        <w:lastRenderedPageBreak/>
+        <w:drawing>
+          <wp:inline distT="0" distB="0" distL="0" distR="0" wp14:anchorId="5EDE38E3" wp14:editId="01705376">
+            <wp:extent cx="3429000" cy="1928812"/>
+            <wp:effectExtent l="0" t="0" r="0" b="0"/>
+            <wp:docPr id="961063381" name="Afbeelding 961063381"/>
+            <wp:cNvGraphicFramePr>
+              <a:graphicFrameLocks xmlns:a="http://schemas.openxmlformats.org/drawingml/2006/main" noChangeAspect="1"/>
+            </wp:cNvGraphicFramePr>
+            <a:graphic xmlns:a="http://schemas.openxmlformats.org/drawingml/2006/main">
+              <a:graphicData uri="http://schemas.openxmlformats.org/drawingml/2006/picture">
+                <pic:pic xmlns:pic="http://schemas.openxmlformats.org/drawingml/2006/picture">
+                  <pic:nvPicPr>
+                    <pic:cNvPr id="0" name=""/>
+                    <pic:cNvPicPr/>
+                  </pic:nvPicPr>
+                  <pic:blipFill>
+                    <a:blip r:embed="rId19" cstate="print">
+                      <a:extLst>
+                        <a:ext uri="{28A0092B-C50C-407E-A947-70E740481C1C}">
+                          <a14:useLocalDpi xmlns:a14="http://schemas.microsoft.com/office/drawing/2010/main" val="0"/>
+                        </a:ext>
+                      </a:extLst>
+                    </a:blip>
+                    <a:stretch>
+                      <a:fillRect/>
+                    </a:stretch>
+                  </pic:blipFill>
+                  <pic:spPr>
+                    <a:xfrm>
+                      <a:off x="0" y="0"/>
+                      <a:ext cx="3429000" cy="1928812"/>
+                    </a:xfrm>
+                    <a:prstGeom prst="rect">
+                      <a:avLst/>
+                    </a:prstGeom>
+                  </pic:spPr>
+                </pic:pic>
+              </a:graphicData>
+            </a:graphic>
+          </wp:inline>
+        </w:drawing>
+      </w:r>
+    </w:p>
+    <w:p/>
+    <w:p/>
+    <w:p/>
+    <w:p/>
+    <w:p/>
+    <w:p/>
+    <w:p/>
+    <w:p>
+      <w:r>
+        <w:t>Menu van het restaurant:</w:t>
+      </w:r>
+    </w:p>
+    <w:p>
+      <w:r>
+        <w:rPr>
+          <w:noProof/>
+        </w:rPr>
+        <w:drawing>
+          <wp:inline distT="0" distB="0" distL="0" distR="0" wp14:anchorId="020CE3C9" wp14:editId="562C6D77">
+            <wp:extent cx="3457575" cy="1944886"/>
+            <wp:effectExtent l="0" t="0" r="0" b="0"/>
+            <wp:docPr id="290293497" name="Afbeelding 290293497"/>
+            <wp:cNvGraphicFramePr>
+              <a:graphicFrameLocks xmlns:a="http://schemas.openxmlformats.org/drawingml/2006/main" noChangeAspect="1"/>
+            </wp:cNvGraphicFramePr>
+            <a:graphic xmlns:a="http://schemas.openxmlformats.org/drawingml/2006/main">
+              <a:graphicData uri="http://schemas.openxmlformats.org/drawingml/2006/picture">
+                <pic:pic xmlns:pic="http://schemas.openxmlformats.org/drawingml/2006/picture">
+                  <pic:nvPicPr>
+                    <pic:cNvPr id="0" name=""/>
+                    <pic:cNvPicPr/>
+                  </pic:nvPicPr>
+                  <pic:blipFill>
+                    <a:blip r:embed="rId20" cstate="print">
+                      <a:extLst>
+                        <a:ext uri="{28A0092B-C50C-407E-A947-70E740481C1C}">
+                          <a14:useLocalDpi xmlns:a14="http://schemas.microsoft.com/office/drawing/2010/main" val="0"/>
+                        </a:ext>
+                      </a:extLst>
+                    </a:blip>
+                    <a:stretch>
+                      <a:fillRect/>
+                    </a:stretch>
+                  </pic:blipFill>
+                  <pic:spPr>
+                    <a:xfrm>
+                      <a:off x="0" y="0"/>
+                      <a:ext cx="3457575" cy="1944886"/>
+                    </a:xfrm>
+                    <a:prstGeom prst="rect">
+                      <a:avLst/>
+                    </a:prstGeom>
+                  </pic:spPr>
+                </pic:pic>
+              </a:graphicData>
+            </a:graphic>
+          </wp:inline>
+        </w:drawing>
+      </w:r>
+    </w:p>
+    <w:p>
+      <w:r>
+        <w:t>Details over de ruimte:</w:t>
+      </w:r>
+    </w:p>
+    <w:p>
+      <w:r>
+        <w:rPr>
+          <w:noProof/>
+        </w:rPr>
+        <w:drawing>
+          <wp:inline distT="0" distB="0" distL="0" distR="0" wp14:anchorId="77B3EBF5" wp14:editId="510C0BC5">
+            <wp:extent cx="3446060" cy="1924050"/>
+            <wp:effectExtent l="0" t="0" r="0" b="0"/>
+            <wp:docPr id="1965513746" name="Afbeelding 1965513746"/>
+            <wp:cNvGraphicFramePr>
+              <a:graphicFrameLocks xmlns:a="http://schemas.openxmlformats.org/drawingml/2006/main" noChangeAspect="1"/>
+            </wp:cNvGraphicFramePr>
+            <a:graphic xmlns:a="http://schemas.openxmlformats.org/drawingml/2006/main">
+              <a:graphicData uri="http://schemas.openxmlformats.org/drawingml/2006/picture">
+                <pic:pic xmlns:pic="http://schemas.openxmlformats.org/drawingml/2006/picture">
+                  <pic:nvPicPr>
+                    <pic:cNvPr id="0" name=""/>
+                    <pic:cNvPicPr/>
+                  </pic:nvPicPr>
+                  <pic:blipFill>
+                    <a:blip r:embed="rId21" cstate="print">
+                      <a:extLst>
+                        <a:ext uri="{28A0092B-C50C-407E-A947-70E740481C1C}">
+                          <a14:useLocalDpi xmlns:a14="http://schemas.microsoft.com/office/drawing/2010/main" val="0"/>
+                        </a:ext>
+                      </a:extLst>
+                    </a:blip>
+                    <a:stretch>
+                      <a:fillRect/>
+                    </a:stretch>
+                  </pic:blipFill>
+                  <pic:spPr>
+                    <a:xfrm>
+                      <a:off x="0" y="0"/>
+                      <a:ext cx="3446060" cy="1924050"/>
+                    </a:xfrm>
+                    <a:prstGeom prst="rect">
+                      <a:avLst/>
+                    </a:prstGeom>
+                  </pic:spPr>
+                </pic:pic>
+              </a:graphicData>
+            </a:graphic>
+          </wp:inline>
+        </w:drawing>
+      </w:r>
+    </w:p>
+    <w:p>
+      <w:r>
+        <w:t>Muziek:</w:t>
+      </w:r>
+    </w:p>
+    <w:p>
+      <w:r>
+        <w:rPr>
+          <w:noProof/>
+        </w:rPr>
+        <w:lastRenderedPageBreak/>
+        <w:drawing>
+          <wp:inline distT="0" distB="0" distL="0" distR="0" wp14:anchorId="34B8274A" wp14:editId="1C4D002A">
+            <wp:extent cx="3400425" cy="1905655"/>
+            <wp:effectExtent l="0" t="0" r="0" b="0"/>
+            <wp:docPr id="1907845094" name="Afbeelding 1907845094"/>
+            <wp:cNvGraphicFramePr>
+              <a:graphicFrameLocks xmlns:a="http://schemas.openxmlformats.org/drawingml/2006/main" noChangeAspect="1"/>
+            </wp:cNvGraphicFramePr>
+            <a:graphic xmlns:a="http://schemas.openxmlformats.org/drawingml/2006/main">
+              <a:graphicData uri="http://schemas.openxmlformats.org/drawingml/2006/picture">
+                <pic:pic xmlns:pic="http://schemas.openxmlformats.org/drawingml/2006/picture">
+                  <pic:nvPicPr>
+                    <pic:cNvPr id="0" name=""/>
+                    <pic:cNvPicPr/>
+                  </pic:nvPicPr>
+                  <pic:blipFill>
+                    <a:blip r:embed="rId22" cstate="print">
+                      <a:extLst>
+                        <a:ext uri="{28A0092B-C50C-407E-A947-70E740481C1C}">
+                          <a14:useLocalDpi xmlns:a14="http://schemas.microsoft.com/office/drawing/2010/main" val="0"/>
+                        </a:ext>
+                      </a:extLst>
+                    </a:blip>
+                    <a:stretch>
+                      <a:fillRect/>
+                    </a:stretch>
+                  </pic:blipFill>
+                  <pic:spPr>
+                    <a:xfrm>
+                      <a:off x="0" y="0"/>
+                      <a:ext cx="3400425" cy="1905655"/>
+                    </a:xfrm>
+                    <a:prstGeom prst="rect">
+                      <a:avLst/>
+                    </a:prstGeom>
+                  </pic:spPr>
+                </pic:pic>
+              </a:graphicData>
+            </a:graphic>
+          </wp:inline>
+        </w:drawing>
+      </w:r>
+    </w:p>
+    <w:p/>
+    <w:p/>
+    <w:p/>
+    <w:p/>
+    <w:p/>
+    <w:p/>
+    <w:p/>
+    <w:p>
+      <w:r>
+        <w:t>Bibliotheek:</w:t>
+      </w:r>
+    </w:p>
+    <w:p>
+      <w:r>
+        <w:rPr>
+          <w:noProof/>
+        </w:rPr>
+        <w:drawing>
+          <wp:inline distT="0" distB="0" distL="0" distR="0" wp14:anchorId="5E014F02" wp14:editId="36E8CEA9">
+            <wp:extent cx="3248025" cy="1833781"/>
+            <wp:effectExtent l="0" t="0" r="0" b="0"/>
+            <wp:docPr id="422038624" name="Afbeelding 422038624"/>
+            <wp:cNvGraphicFramePr>
+              <a:graphicFrameLocks xmlns:a="http://schemas.openxmlformats.org/drawingml/2006/main" noChangeAspect="1"/>
+            </wp:cNvGraphicFramePr>
+            <a:graphic xmlns:a="http://schemas.openxmlformats.org/drawingml/2006/main">
+              <a:graphicData uri="http://schemas.openxmlformats.org/drawingml/2006/picture">
+                <pic:pic xmlns:pic="http://schemas.openxmlformats.org/drawingml/2006/picture">
+                  <pic:nvPicPr>
+                    <pic:cNvPr id="0" name=""/>
+                    <pic:cNvPicPr/>
+                  </pic:nvPicPr>
+                  <pic:blipFill>
+                    <a:blip r:embed="rId23" cstate="print">
+                      <a:extLst>
+                        <a:ext uri="{28A0092B-C50C-407E-A947-70E740481C1C}">
+                          <a14:useLocalDpi xmlns:a14="http://schemas.microsoft.com/office/drawing/2010/main" val="0"/>
+                        </a:ext>
+                      </a:extLst>
+                    </a:blip>
+                    <a:stretch>
+                      <a:fillRect/>
+                    </a:stretch>
+                  </pic:blipFill>
+                  <pic:spPr>
+                    <a:xfrm>
+                      <a:off x="0" y="0"/>
+                      <a:ext cx="3248025" cy="1833781"/>
+                    </a:xfrm>
+                    <a:prstGeom prst="rect">
+                      <a:avLst/>
+                    </a:prstGeom>
+                  </pic:spPr>
+                </pic:pic>
+              </a:graphicData>
+            </a:graphic>
+          </wp:inline>
+        </w:drawing>
+      </w:r>
+    </w:p>
+    <w:p>
+      <w:r>
+        <w:t xml:space="preserve">Films &amp; </w:t>
+      </w:r>
+      <w:r>
+        <w:t>series</w:t>
+      </w:r>
+      <w:r>
+        <w:t>:</w:t>
+      </w:r>
+      <w:r>
+        <w:br/>
+      </w:r>
+      <w:r>
+        <w:rPr>
+          <w:noProof/>
+        </w:rPr>
+        <w:drawing>
+          <wp:inline distT="0" distB="0" distL="0" distR="0" wp14:anchorId="70E54201" wp14:editId="25909675">
+            <wp:extent cx="3228975" cy="1823025"/>
+            <wp:effectExtent l="0" t="0" r="0" b="0"/>
+            <wp:docPr id="2010992300" name="Afbeelding 2010992300"/>
+            <wp:cNvGraphicFramePr>
+              <a:graphicFrameLocks xmlns:a="http://schemas.openxmlformats.org/drawingml/2006/main" noChangeAspect="1"/>
+            </wp:cNvGraphicFramePr>
+            <a:graphic xmlns:a="http://schemas.openxmlformats.org/drawingml/2006/main">
+              <a:graphicData uri="http://schemas.openxmlformats.org/drawingml/2006/picture">
+                <pic:pic xmlns:pic="http://schemas.openxmlformats.org/drawingml/2006/picture">
+                  <pic:nvPicPr>
+                    <pic:cNvPr id="0" name=""/>
+                    <pic:cNvPicPr/>
+                  </pic:nvPicPr>
+                  <pic:blipFill>
+                    <a:blip r:embed="rId24" cstate="print">
+                      <a:extLst>
+                        <a:ext uri="{28A0092B-C50C-407E-A947-70E740481C1C}">
+                          <a14:useLocalDpi xmlns:a14="http://schemas.microsoft.com/office/drawing/2010/main" val="0"/>
+                        </a:ext>
+                      </a:extLst>
+                    </a:blip>
+                    <a:stretch>
+                      <a:fillRect/>
+                    </a:stretch>
+                  </pic:blipFill>
+                  <pic:spPr>
+                    <a:xfrm>
+                      <a:off x="0" y="0"/>
+                      <a:ext cx="3228975" cy="1823025"/>
+                    </a:xfrm>
+                    <a:prstGeom prst="rect">
+                      <a:avLst/>
+                    </a:prstGeom>
+                  </pic:spPr>
+                </pic:pic>
+              </a:graphicData>
+            </a:graphic>
+          </wp:inline>
+        </w:drawing>
+      </w:r>
     </w:p>
     <w:p>
       <w:pPr>
         <w:pStyle w:val="Kop1"/>
         <w:jc w:val="center"/>
         <w:rPr>
-          <w:rFonts w:asciiTheme="minorHAnsi" w:hAnsiTheme="minorHAnsi" w:cstheme="minorHAnsi"/>
+          <w:rFonts w:asciiTheme="minorHAnsi" w:hAnsiTheme="minorHAnsi" w:cstheme="minorBidi"/>
           <w:b/>
           <w:bCs/>
           <w:color w:val="000000" w:themeColor="text1"/>
@@ -2565,590 +3827,75 @@
           <w:szCs w:val="36"/>
         </w:rPr>
       </w:pPr>
-      <w:bookmarkStart w:id="2" w:name="_Toc57548387"/>
-      <w:r>
-        <w:rPr>
-          <w:rFonts w:asciiTheme="minorHAnsi" w:hAnsiTheme="minorHAnsi" w:cstheme="minorHAnsi"/>
+    </w:p>
+    <w:p>
+      <w:pPr>
+        <w:pStyle w:val="Kop1"/>
+        <w:jc w:val="center"/>
+        <w:rPr>
+          <w:rFonts w:asciiTheme="minorHAnsi" w:hAnsiTheme="minorHAnsi" w:cstheme="minorBidi"/>
           <w:b/>
           <w:bCs/>
           <w:color w:val="000000" w:themeColor="text1"/>
           <w:sz w:val="36"/>
           <w:szCs w:val="36"/>
         </w:rPr>
-        <w:t xml:space="preserve">4. </w:t>
-      </w:r>
-      <w:r>
-        <w:rPr>
-          <w:rFonts w:asciiTheme="minorHAnsi" w:hAnsiTheme="minorHAnsi" w:cstheme="minorHAnsi"/>
+      </w:pPr>
+    </w:p>
+    <w:p>
+      <w:pPr>
+        <w:pStyle w:val="Kop1"/>
+        <w:jc w:val="center"/>
+        <w:rPr>
+          <w:rFonts w:asciiTheme="minorHAnsi" w:hAnsiTheme="minorHAnsi" w:cstheme="minorBidi"/>
           <w:b/>
           <w:bCs/>
           <w:color w:val="000000" w:themeColor="text1"/>
           <w:sz w:val="36"/>
           <w:szCs w:val="36"/>
         </w:rPr>
-        <w:t xml:space="preserve">Technisch </w:t>
-      </w:r>
-      <w:r>
-        <w:rPr>
-          <w:rFonts w:asciiTheme="minorHAnsi" w:hAnsiTheme="minorHAnsi" w:cstheme="minorHAnsi"/>
+      </w:pPr>
+    </w:p>
+    <w:p>
+      <w:pPr>
+        <w:pStyle w:val="Kop1"/>
+        <w:jc w:val="center"/>
+        <w:rPr>
+          <w:rFonts w:asciiTheme="minorHAnsi" w:hAnsiTheme="minorHAnsi" w:cstheme="minorBidi"/>
           <w:b/>
           <w:bCs/>
           <w:color w:val="000000" w:themeColor="text1"/>
           <w:sz w:val="36"/>
           <w:szCs w:val="36"/>
         </w:rPr>
-        <w:t>o</w:t>
-      </w:r>
-      <w:r>
-        <w:rPr>
-          <w:rFonts w:asciiTheme="minorHAnsi" w:hAnsiTheme="minorHAnsi" w:cstheme="minorHAnsi"/>
+      </w:pPr>
+    </w:p>
+    <w:p>
+      <w:pPr>
+        <w:pStyle w:val="Kop1"/>
+        <w:jc w:val="center"/>
+        <w:rPr>
+          <w:rFonts w:asciiTheme="minorHAnsi" w:hAnsiTheme="minorHAnsi" w:cstheme="minorBidi"/>
           <w:b/>
           <w:bCs/>
           <w:color w:val="000000" w:themeColor="text1"/>
           <w:sz w:val="36"/>
           <w:szCs w:val="36"/>
         </w:rPr>
-        <w:t>ntwerp</w:t>
-      </w:r>
-      <w:bookmarkEnd w:id="2"/>
-      <w:r>
-        <w:rPr>
-          <w:rFonts w:asciiTheme="minorHAnsi" w:hAnsiTheme="minorHAnsi" w:cstheme="minorHAnsi"/>
+      </w:pPr>
+    </w:p>
+    <w:p>
+      <w:pPr>
+        <w:pStyle w:val="Kop1"/>
+        <w:jc w:val="center"/>
+        <w:rPr>
+          <w:rFonts w:asciiTheme="minorHAnsi" w:hAnsiTheme="minorHAnsi" w:cstheme="minorBidi"/>
           <w:b/>
           <w:bCs/>
           <w:color w:val="000000" w:themeColor="text1"/>
           <w:sz w:val="36"/>
           <w:szCs w:val="36"/>
         </w:rPr>
-        <w:t xml:space="preserve"> (TO)</w:t>
-      </w:r>
-    </w:p>
-    <w:p/>
-    <w:p>
-      <w:pPr>
-        <w:rPr>
-          <w:b/>
-          <w:bCs/>
-          <w:sz w:val="32"/>
-          <w:szCs w:val="32"/>
-        </w:rPr>
-      </w:pPr>
-      <w:r>
-        <w:rPr>
-          <w:b/>
-          <w:bCs/>
-          <w:sz w:val="32"/>
-          <w:szCs w:val="32"/>
-        </w:rPr>
-        <w:t>4.1 Gebruikte technieken</w:t>
-      </w:r>
-    </w:p>
-    <w:p>
-      <w:r>
-        <w:t xml:space="preserve">Wij gaan HTML, </w:t>
-      </w:r>
-      <w:r>
-        <w:t>CSS</w:t>
-      </w:r>
-      <w:r>
-        <w:t xml:space="preserve"> en javascript gebruiken voor onze applicatie zodat het prachtig en betrouwbaar overkomt.</w:t>
-      </w:r>
-    </w:p>
-    <w:p>
-      <w:pPr>
-        <w:rPr>
-          <w:b/>
-          <w:bCs/>
-          <w:sz w:val="32"/>
-          <w:szCs w:val="32"/>
-        </w:rPr>
-      </w:pPr>
-      <w:r>
-        <w:rPr>
-          <w:b/>
-          <w:bCs/>
-          <w:sz w:val="32"/>
-          <w:szCs w:val="32"/>
-        </w:rPr>
-        <w:t>4.2 Database ontwerp (ERD)</w:t>
-      </w:r>
-    </w:p>
-    <w:p>
-      <w:r>
-        <w:t xml:space="preserve">Voor het </w:t>
-      </w:r>
-      <w:r>
-        <w:t>on board system gaan wij geen gebruik maken van een database.</w:t>
-      </w:r>
-    </w:p>
-    <w:p>
-      <w:pPr>
-        <w:rPr>
-          <w:b/>
-          <w:bCs/>
-          <w:sz w:val="32"/>
-          <w:szCs w:val="32"/>
-        </w:rPr>
-      </w:pPr>
-      <w:r>
-        <w:rPr>
-          <w:b/>
-          <w:bCs/>
-          <w:sz w:val="32"/>
-          <w:szCs w:val="32"/>
-        </w:rPr>
-        <w:t>4.3 Back-up plan (Git)</w:t>
-      </w:r>
-    </w:p>
-    <w:p>
-      <w:r>
-        <w:t xml:space="preserve">- </w:t>
-      </w:r>
-      <w:r>
-        <w:t xml:space="preserve">We </w:t>
-      </w:r>
-      <w:r>
-        <w:t>gaan</w:t>
-      </w:r>
-      <w:r>
-        <w:t xml:space="preserve"> op git hub werken als het zover komt</w:t>
-      </w:r>
-      <w:r>
-        <w:t xml:space="preserve"> voor als back up</w:t>
-      </w:r>
-    </w:p>
-    <w:p>
-      <w:r>
-        <w:t>- Op git kunnen we een back up maken van onze site</w:t>
-      </w:r>
-    </w:p>
-    <w:p>
-      <w:pPr>
-        <w:rPr>
-          <w:b/>
-          <w:bCs/>
-          <w:sz w:val="32"/>
-          <w:szCs w:val="32"/>
-        </w:rPr>
-      </w:pPr>
-      <w:r>
-        <w:rPr>
-          <w:b/>
-          <w:bCs/>
-          <w:sz w:val="32"/>
-          <w:szCs w:val="32"/>
-        </w:rPr>
-        <w:t xml:space="preserve">De technische infrastructuur </w:t>
-      </w:r>
-    </w:p>
-    <w:p>
-      <w:r>
-        <w:t>We gaan onze site hosten op de filezilla en git hub, waardoor de be</w:t>
-      </w:r>
-      <w:r>
-        <w:t>trouwbaarheid hoger is</w:t>
-      </w:r>
-    </w:p>
-    <w:p>
-      <w:pPr>
-        <w:rPr>
-          <w:b/>
-          <w:bCs/>
-          <w:sz w:val="32"/>
-          <w:szCs w:val="32"/>
-        </w:rPr>
-      </w:pPr>
-      <w:r>
-        <w:rPr>
-          <w:b/>
-          <w:bCs/>
-          <w:sz w:val="32"/>
-          <w:szCs w:val="32"/>
-        </w:rPr>
-        <w:t>Randvoorwaarden voor de koppeling van de website aan bestaande systemen (back-end)</w:t>
-      </w:r>
-    </w:p>
-    <w:p>
-      <w:r>
-        <w:t>We gebruiken als back-end JS, php en databases</w:t>
-      </w:r>
-      <w:r>
-        <w:t xml:space="preserve"> voor makkelijk acces.</w:t>
-      </w:r>
-    </w:p>
-    <w:p>
-      <w:pPr>
-        <w:rPr>
-          <w:b/>
-          <w:sz w:val="32"/>
-          <w:szCs w:val="32"/>
-        </w:rPr>
-      </w:pPr>
-      <w:r>
-        <w:rPr>
-          <w:b/>
-          <w:bCs/>
-          <w:sz w:val="32"/>
-          <w:szCs w:val="32"/>
-        </w:rPr>
-        <w:t>Beveiliging</w:t>
-      </w:r>
-    </w:p>
-    <w:p>
-      <w:pPr>
-        <w:rPr>
-          <w:rFonts w:ascii="system-ui" w:eastAsia="system-ui" w:hAnsi="system-ui" w:cs="system-ui"/>
-          <w:color w:val="0F0F0F"/>
-        </w:rPr>
-      </w:pPr>
-      <w:r>
-        <w:rPr>
-          <w:rFonts w:ascii="system-ui" w:eastAsia="system-ui" w:hAnsi="system-ui" w:cs="system-ui"/>
-          <w:color w:val="0F0F0F"/>
-        </w:rPr>
-        <w:t>De communicatie tussen de server en de browser zal worden beveiligd met het SSL om de betrouwbaarheid van de gegevens te beschermen.</w:t>
-      </w:r>
-    </w:p>
-    <w:p>
-      <w:pPr>
-        <w:rPr>
-          <w:b/>
-          <w:sz w:val="32"/>
-          <w:szCs w:val="32"/>
-        </w:rPr>
-      </w:pPr>
-      <w:r>
-        <w:rPr>
-          <w:b/>
-          <w:sz w:val="32"/>
-          <w:szCs w:val="32"/>
-        </w:rPr>
-        <w:t>Bepaling van de webbrowser, schermresolutie en systemen</w:t>
-      </w:r>
-    </w:p>
-    <w:p>
-      <w:pPr>
-        <w:rPr>
-          <w:lang w:val="en-US"/>
-        </w:rPr>
-      </w:pPr>
-      <w:r>
-        <w:rPr>
-          <w:lang w:val="en-US"/>
-        </w:rPr>
-        <w:t>Google chrome, 1920x1080 touchscreen monitor.</w:t>
-      </w:r>
-    </w:p>
-    <w:p>
-      <w:pPr>
-        <w:rPr>
-          <w:b/>
-          <w:sz w:val="32"/>
-          <w:szCs w:val="32"/>
-        </w:rPr>
-      </w:pPr>
-      <w:r>
-        <w:rPr>
-          <w:b/>
-          <w:sz w:val="32"/>
-          <w:szCs w:val="32"/>
-        </w:rPr>
-        <w:t>Benodigdheden</w:t>
-      </w:r>
-    </w:p>
-    <w:p>
-      <w:r>
-        <w:t>Ontwerp en Grafische hulpmiddelen</w:t>
-      </w:r>
-    </w:p>
-    <w:p>
-      <w:pPr>
-        <w:pStyle w:val="Lijstalinea"/>
-        <w:numPr>
-          <w:ilvl w:val="0"/>
-          <w:numId w:val="43"/>
-        </w:numPr>
-      </w:pPr>
-      <w:r>
-        <w:t xml:space="preserve">Middelen zoals adobe creative cloud hebben we nodig om </w:t>
-      </w:r>
-      <w:r>
-        <w:t>onze designs te kunnen maken.</w:t>
-      </w:r>
-    </w:p>
-    <w:p>
-      <w:r>
-        <w:t>Toegang to</w:t>
-      </w:r>
-      <w:r>
-        <w:t>t actuele informatie</w:t>
-      </w:r>
-    </w:p>
-    <w:p>
-      <w:pPr>
-        <w:pStyle w:val="Lijstalinea"/>
-        <w:numPr>
-          <w:ilvl w:val="0"/>
-          <w:numId w:val="43"/>
-        </w:numPr>
-      </w:pPr>
-      <w:r>
-        <w:t xml:space="preserve">Samenwerking met UISA om actuele informatie over de vlucht en </w:t>
-      </w:r>
-      <w:r>
-        <w:t>het ruimteschip te verkrijgen.</w:t>
-      </w:r>
-    </w:p>
-    <w:p>
-      <w:pPr>
-        <w:pStyle w:val="Lijstalinea"/>
-        <w:numPr>
-          <w:ilvl w:val="0"/>
-          <w:numId w:val="43"/>
-        </w:numPr>
-      </w:pPr>
-      <w:r>
-        <w:t>Toegang to</w:t>
-      </w:r>
-      <w:r>
-        <w:t>t</w:t>
-      </w:r>
-      <w:r>
-        <w:t xml:space="preserve"> externe databases voor films, series, muziek en e-boeken.</w:t>
-      </w:r>
-    </w:p>
-    <w:p>
-      <w:pPr>
-        <w:rPr>
-          <w:lang w:eastAsia="nl-NL"/>
-        </w:rPr>
-      </w:pPr>
-      <w:r>
-        <w:rPr>
-          <w:sz w:val="28"/>
-          <w:szCs w:val="28"/>
-          <w:lang w:eastAsia="nl-NL"/>
-        </w:rPr>
-        <w:lastRenderedPageBreak/>
-        <w:t>Projectmanagementhulpmiddelen</w:t>
-      </w:r>
-      <w:r>
-        <w:rPr>
-          <w:lang w:eastAsia="nl-NL"/>
-        </w:rPr>
-        <w:t>:</w:t>
-      </w:r>
-    </w:p>
-    <w:p>
-      <w:pPr>
-        <w:pStyle w:val="Lijstalinea"/>
-        <w:numPr>
-          <w:ilvl w:val="0"/>
-          <w:numId w:val="43"/>
-        </w:numPr>
-        <w:rPr>
-          <w:lang w:eastAsia="nl-NL"/>
-        </w:rPr>
-      </w:pPr>
-      <w:r>
-        <w:rPr>
-          <w:lang w:eastAsia="nl-NL"/>
-        </w:rPr>
-        <w:t>Projectmanagementsoftware voor het plannen en beheren van taken en deadlines.</w:t>
-      </w:r>
-    </w:p>
-    <w:p>
-      <w:pPr>
-        <w:pStyle w:val="Lijstalinea"/>
-        <w:numPr>
-          <w:ilvl w:val="0"/>
-          <w:numId w:val="43"/>
-        </w:numPr>
-        <w:rPr>
-          <w:lang w:eastAsia="nl-NL"/>
-        </w:rPr>
-      </w:pPr>
-      <w:r>
-        <w:rPr>
-          <w:lang w:eastAsia="nl-NL"/>
-        </w:rPr>
-        <w:t>Documentatie- en versiebeheertools.</w:t>
-      </w:r>
-    </w:p>
-    <w:p>
-      <w:pPr>
-        <w:rPr>
-          <w:sz w:val="28"/>
-          <w:szCs w:val="28"/>
-          <w:lang w:eastAsia="nl-NL"/>
-        </w:rPr>
-      </w:pPr>
-      <w:r>
-        <w:rPr>
-          <w:sz w:val="28"/>
-          <w:szCs w:val="28"/>
-          <w:lang w:eastAsia="nl-NL"/>
-        </w:rPr>
-        <w:t>Communicatiemiddelen:</w:t>
-      </w:r>
-    </w:p>
-    <w:p>
-      <w:pPr>
-        <w:pStyle w:val="Lijstalinea"/>
-        <w:numPr>
-          <w:ilvl w:val="0"/>
-          <w:numId w:val="43"/>
-        </w:numPr>
-        <w:rPr>
-          <w:lang w:eastAsia="nl-NL"/>
-        </w:rPr>
-      </w:pPr>
-      <w:r>
-        <w:rPr>
-          <w:lang w:eastAsia="nl-NL"/>
-        </w:rPr>
-        <w:t>Overlegplatforms voor regelmatige communicatie binnen het ontwikkelingsteam.</w:t>
-      </w:r>
-    </w:p>
-    <w:p>
-      <w:pPr>
-        <w:pStyle w:val="Lijstalinea"/>
-        <w:numPr>
-          <w:ilvl w:val="0"/>
-          <w:numId w:val="43"/>
-        </w:numPr>
-        <w:rPr>
-          <w:lang w:eastAsia="nl-NL"/>
-        </w:rPr>
-      </w:pPr>
-      <w:r>
-        <w:rPr>
-          <w:lang w:eastAsia="nl-NL"/>
-        </w:rPr>
-        <w:t>Communicatiekanalen met de opdrachtgever (UISA) voor feedback en updates.</w:t>
-      </w:r>
-    </w:p>
-    <w:p>
-      <w:pPr>
-        <w:rPr>
-          <w:lang w:eastAsia="nl-NL"/>
-        </w:rPr>
-      </w:pPr>
-      <w:r>
-        <w:rPr>
-          <w:sz w:val="28"/>
-          <w:szCs w:val="28"/>
-          <w:lang w:eastAsia="nl-NL"/>
-        </w:rPr>
-        <w:t>Beveiligingshulpmiddelen</w:t>
-      </w:r>
-      <w:r>
-        <w:rPr>
-          <w:lang w:eastAsia="nl-NL"/>
-        </w:rPr>
-        <w:t>:</w:t>
-      </w:r>
-    </w:p>
-    <w:p>
-      <w:pPr>
-        <w:pStyle w:val="Lijstalinea"/>
-        <w:numPr>
-          <w:ilvl w:val="0"/>
-          <w:numId w:val="43"/>
-        </w:numPr>
-        <w:rPr>
-          <w:lang w:eastAsia="nl-NL"/>
-        </w:rPr>
-      </w:pPr>
-      <w:r>
-        <w:rPr>
-          <w:lang w:eastAsia="nl-NL"/>
-        </w:rPr>
-        <w:t>Beveiligingssoftware en -protocollen om de applicatie en gegevens te beschermen.</w:t>
-      </w:r>
-    </w:p>
-    <w:p>
-      <w:pPr>
-        <w:rPr>
-          <w:sz w:val="28"/>
-          <w:szCs w:val="28"/>
-          <w:lang w:eastAsia="nl-NL"/>
-        </w:rPr>
-      </w:pPr>
-      <w:r>
-        <w:rPr>
-          <w:sz w:val="28"/>
-          <w:szCs w:val="28"/>
-          <w:lang w:eastAsia="nl-NL"/>
-        </w:rPr>
-        <w:t>Training en Opleiding:</w:t>
-      </w:r>
-    </w:p>
-    <w:p>
-      <w:pPr>
-        <w:pStyle w:val="Lijstalinea"/>
-        <w:numPr>
-          <w:ilvl w:val="0"/>
-          <w:numId w:val="43"/>
-        </w:numPr>
-        <w:rPr>
-          <w:lang w:eastAsia="nl-NL"/>
-        </w:rPr>
-      </w:pPr>
-      <w:r>
-        <w:rPr>
-          <w:lang w:eastAsia="nl-NL"/>
-        </w:rPr>
-        <w:t>Mogelijkheden voor teamleden om relevante trainingen en cursussen te volgen.</w:t>
-      </w:r>
-    </w:p>
-    <w:p>
-      <w:pPr>
-        <w:pStyle w:val="Lijstalinea"/>
-        <w:numPr>
-          <w:ilvl w:val="0"/>
-          <w:numId w:val="43"/>
-        </w:numPr>
-        <w:rPr>
-          <w:lang w:eastAsia="nl-NL"/>
-        </w:rPr>
-      </w:pPr>
-      <w:r>
-        <w:rPr>
-          <w:lang w:eastAsia="nl-NL"/>
-        </w:rPr>
-        <w:t>Continue leerondersteuning om op de hoogte te blijven van de nieuwste ontwikkelingen.</w:t>
-      </w:r>
-    </w:p>
-    <w:p>
-      <w:pPr>
-        <w:ind w:left="360"/>
-      </w:pPr>
-    </w:p>
-    <w:p>
-      <w:pPr>
-        <w:ind w:left="360"/>
-      </w:pPr>
-    </w:p>
-    <w:p>
-      <w:pPr>
-        <w:ind w:left="360"/>
-      </w:pPr>
-    </w:p>
-    <w:p>
-      <w:pPr>
-        <w:rPr>
-          <w:b/>
-          <w:bCs/>
-        </w:rPr>
-      </w:pPr>
-    </w:p>
-    <w:p>
-      <w:pPr>
-        <w:rPr>
-          <w:b/>
-          <w:bCs/>
-        </w:rPr>
       </w:pPr>
     </w:p>
     <w:p>
@@ -3156,7 +3903,7 @@
         <w:pStyle w:val="Kop1"/>
         <w:jc w:val="center"/>
         <w:rPr>
-          <w:rFonts w:asciiTheme="minorHAnsi" w:hAnsiTheme="minorHAnsi" w:cstheme="minorHAnsi"/>
+          <w:rFonts w:asciiTheme="minorHAnsi" w:hAnsiTheme="minorHAnsi" w:cstheme="minorBidi"/>
           <w:b/>
           <w:bCs/>
           <w:color w:val="000000" w:themeColor="text1"/>
@@ -3164,247 +3911,201 @@
           <w:szCs w:val="36"/>
         </w:rPr>
       </w:pPr>
-      <w:r>
-        <w:rPr>
-          <w:rFonts w:asciiTheme="minorHAnsi" w:hAnsiTheme="minorHAnsi" w:cstheme="minorHAnsi"/>
+      <w:bookmarkStart w:id="2" w:name="_Toc57548387"/>
+      <w:r>
+        <w:rPr>
+          <w:rFonts w:asciiTheme="minorHAnsi" w:hAnsiTheme="minorHAnsi" w:cstheme="minorBidi"/>
           <w:b/>
           <w:bCs/>
           <w:color w:val="000000" w:themeColor="text1"/>
           <w:sz w:val="36"/>
           <w:szCs w:val="36"/>
         </w:rPr>
-        <w:t>5</w:t>
-      </w:r>
-      <w:r>
-        <w:rPr>
-          <w:rFonts w:asciiTheme="minorHAnsi" w:hAnsiTheme="minorHAnsi" w:cstheme="minorHAnsi"/>
+        <w:t xml:space="preserve">4. </w:t>
+      </w:r>
+      <w:r>
+        <w:rPr>
+          <w:rFonts w:asciiTheme="minorHAnsi" w:hAnsiTheme="minorHAnsi" w:cstheme="minorBidi"/>
           <w:b/>
           <w:bCs/>
           <w:color w:val="000000" w:themeColor="text1"/>
           <w:sz w:val="36"/>
           <w:szCs w:val="36"/>
         </w:rPr>
-        <w:t xml:space="preserve">. </w:t>
-      </w:r>
-      <w:r>
-        <w:rPr>
-          <w:rFonts w:asciiTheme="minorHAnsi" w:hAnsiTheme="minorHAnsi" w:cstheme="minorHAnsi"/>
+        <w:t xml:space="preserve">Technisch </w:t>
+      </w:r>
+      <w:r>
+        <w:rPr>
+          <w:rFonts w:asciiTheme="minorHAnsi" w:hAnsiTheme="minorHAnsi" w:cstheme="minorBidi"/>
           <w:b/>
           <w:bCs/>
           <w:color w:val="000000" w:themeColor="text1"/>
           <w:sz w:val="36"/>
           <w:szCs w:val="36"/>
         </w:rPr>
-        <w:t>Oplevering</w:t>
-      </w:r>
-    </w:p>
-    <w:p/>
-    <w:p>
-      <w:pPr>
-        <w:rPr>
-          <w:rFonts w:cstheme="minorHAnsi"/>
-        </w:rPr>
-      </w:pPr>
-      <w:r>
-        <w:rPr>
-          <w:rFonts w:cstheme="minorHAnsi"/>
-        </w:rPr>
-        <w:t>Leg vast op welke manier je het project gaat opleveren.</w:t>
-      </w:r>
-    </w:p>
-    <w:p>
-      <w:pPr>
-        <w:pStyle w:val="Lijstalinea"/>
-        <w:numPr>
-          <w:ilvl w:val="0"/>
-          <w:numId w:val="5"/>
-        </w:numPr>
-        <w:spacing w:after="0" w:line="240" w:lineRule="auto"/>
-        <w:rPr>
-          <w:rFonts w:cstheme="minorHAnsi"/>
+        <w:t>o</w:t>
+      </w:r>
+      <w:r>
+        <w:rPr>
+          <w:rFonts w:asciiTheme="minorHAnsi" w:hAnsiTheme="minorHAnsi" w:cstheme="minorBidi"/>
           <w:b/>
           <w:bCs/>
-        </w:rPr>
-      </w:pPr>
-      <w:r>
-        <w:rPr>
-          <w:rFonts w:cstheme="minorHAnsi"/>
+          <w:color w:val="000000" w:themeColor="text1"/>
+          <w:sz w:val="36"/>
+          <w:szCs w:val="36"/>
+        </w:rPr>
+        <w:t>ntwerp</w:t>
+      </w:r>
+      <w:bookmarkEnd w:id="2"/>
+      <w:r>
+        <w:rPr>
+          <w:rFonts w:asciiTheme="minorHAnsi" w:hAnsiTheme="minorHAnsi" w:cstheme="minorBidi"/>
           <w:b/>
           <w:bCs/>
-        </w:rPr>
-        <w:t>Hoe krijgt de klant het (werkende) project? Hierbij kun je bijvoorbeeld denken aan een link naar de website of een .apk-bestand voor Android-applicaties.</w:t>
-      </w:r>
-    </w:p>
-    <w:p>
-      <w:pPr>
-        <w:pStyle w:val="Lijstalinea"/>
-        <w:numPr>
-          <w:ilvl w:val="0"/>
-          <w:numId w:val="5"/>
-        </w:numPr>
-        <w:spacing w:after="0" w:line="240" w:lineRule="auto"/>
-        <w:rPr>
-          <w:rFonts w:cstheme="minorHAnsi"/>
+          <w:color w:val="000000" w:themeColor="text1"/>
+          <w:sz w:val="36"/>
+          <w:szCs w:val="36"/>
+        </w:rPr>
+        <w:t xml:space="preserve"> (TO)</w:t>
+      </w:r>
+    </w:p>
+    <w:p/>
+    <w:p/>
+    <w:p>
+      <w:pPr>
+        <w:rPr>
           <w:b/>
           <w:bCs/>
-        </w:rPr>
-      </w:pPr>
-      <w:r>
-        <w:rPr>
-          <w:rFonts w:cstheme="minorHAnsi"/>
+          <w:sz w:val="32"/>
+          <w:szCs w:val="32"/>
+        </w:rPr>
+      </w:pPr>
+    </w:p>
+    <w:p>
+      <w:pPr>
+        <w:rPr>
           <w:b/>
           <w:bCs/>
-        </w:rPr>
-        <w:t>Waar staat de broncode?</w:t>
-      </w:r>
-    </w:p>
-    <w:p>
-      <w:pPr>
-        <w:pStyle w:val="Lijstalinea"/>
-        <w:numPr>
-          <w:ilvl w:val="0"/>
-          <w:numId w:val="5"/>
-        </w:numPr>
-        <w:spacing w:after="0" w:line="240" w:lineRule="auto"/>
-        <w:rPr>
-          <w:rFonts w:cstheme="minorHAnsi"/>
+          <w:sz w:val="32"/>
+          <w:szCs w:val="32"/>
+        </w:rPr>
+      </w:pPr>
+    </w:p>
+    <w:p>
+      <w:pPr>
+        <w:rPr>
           <w:b/>
           <w:bCs/>
-        </w:rPr>
-      </w:pPr>
-      <w:r>
-        <w:rPr>
-          <w:rFonts w:cstheme="minorHAnsi"/>
+          <w:sz w:val="32"/>
+          <w:szCs w:val="32"/>
+        </w:rPr>
+      </w:pPr>
+      <w:r>
+        <w:rPr>
           <w:b/>
           <w:bCs/>
-        </w:rPr>
-        <w:t>Waar staat database en wat zijn de inloggegevens?</w:t>
-      </w:r>
-    </w:p>
-    <w:p>
-      <w:pPr>
-        <w:pStyle w:val="Lijstalinea"/>
-        <w:numPr>
-          <w:ilvl w:val="0"/>
-          <w:numId w:val="5"/>
-        </w:numPr>
-        <w:spacing w:after="0" w:line="240" w:lineRule="auto"/>
-        <w:rPr>
-          <w:rFonts w:cstheme="minorHAnsi"/>
-          <w:b/>
-          <w:bCs/>
-        </w:rPr>
-      </w:pPr>
-      <w:r>
-        <w:rPr>
-          <w:rFonts w:cstheme="minorHAnsi"/>
-          <w:b/>
-          <w:bCs/>
-        </w:rPr>
-        <w:t>Welke verdere inloggegevens zijn er nodig?</w:t>
-      </w:r>
-    </w:p>
-    <w:p>
-      <w:pPr>
-        <w:pStyle w:val="Lijstalinea"/>
-        <w:numPr>
-          <w:ilvl w:val="0"/>
-          <w:numId w:val="5"/>
-        </w:numPr>
-        <w:spacing w:after="0" w:line="240" w:lineRule="auto"/>
-        <w:rPr>
-          <w:rFonts w:cstheme="minorHAnsi"/>
-          <w:b/>
-          <w:bCs/>
-        </w:rPr>
-      </w:pPr>
-      <w:r>
-        <w:rPr>
-          <w:rFonts w:cstheme="minorHAnsi"/>
-          <w:b/>
-          <w:bCs/>
-        </w:rPr>
-        <w:t>Welk onderhoud ga je nog doen?</w:t>
-      </w:r>
-    </w:p>
-    <w:p/>
-    <w:p>
-      <w:r>
-        <w:t xml:space="preserve">Wij </w:t>
-      </w:r>
-      <w:r>
-        <w:t xml:space="preserve">als team van </w:t>
-      </w:r>
-      <w:r>
-        <w:t xml:space="preserve">het </w:t>
-      </w:r>
-      <w:r>
-        <w:t xml:space="preserve">GLR wat bestaat uit: Nigel, Carlito en </w:t>
-      </w:r>
-      <w:r>
-        <w:t>W</w:t>
-      </w:r>
-      <w:r>
-        <w:t>unjo</w:t>
-      </w:r>
-      <w:r>
-        <w:t xml:space="preserve"> l</w:t>
-      </w:r>
-      <w:r>
-        <w:t xml:space="preserve">everen het </w:t>
-      </w:r>
-      <w:r>
-        <w:t xml:space="preserve">product </w:t>
-      </w:r>
-      <w:r>
-        <w:t xml:space="preserve">in doormiddel van een zipfile waar alles instaat inclusief flowcharts en use case diagrams ook geven wij de link </w:t>
-      </w:r>
-      <w:r>
-        <w:t xml:space="preserve">van waar wij de applicatie hebben </w:t>
-      </w:r>
-      <w:r>
-        <w:t>geüpload</w:t>
-      </w:r>
-      <w:r>
-        <w:t xml:space="preserve"> op onze webserver. </w:t>
-      </w:r>
-      <w:r>
-        <w:t>D</w:t>
-      </w:r>
-      <w:r>
-        <w:t>e</w:t>
-      </w:r>
-      <w:r>
-        <w:t xml:space="preserve"> </w:t>
-      </w:r>
-      <w:r>
-        <w:t>broncode</w:t>
-      </w:r>
-      <w:r>
-        <w:t xml:space="preserve"> staat dus in een zip bestand. Geen databas</w:t>
-      </w:r>
-      <w:r>
-        <w:t>e en geen inlog</w:t>
-      </w:r>
-      <w:r>
-        <w:t>, en nogmaals geen inlog</w:t>
-      </w:r>
-      <w:r>
-        <w:t>.</w:t>
-      </w:r>
-    </w:p>
-    <w:p>
-      <w:pPr>
-        <w:rPr>
-          <w:rFonts w:asciiTheme="majorHAnsi" w:eastAsiaTheme="majorEastAsia" w:hAnsiTheme="majorHAnsi" w:cstheme="majorBidi"/>
-          <w:color w:val="2F5496" w:themeColor="accent1" w:themeShade="BF"/>
           <w:sz w:val="32"/>
           <w:szCs w:val="32"/>
         </w:rPr>
+        <w:t>4.1 Gebruikte technieken</w:t>
+      </w:r>
+    </w:p>
+    <w:p>
+      <w:r>
+        <w:t>Wij gaan HTML</w:t>
+      </w:r>
+      <w:r>
+        <w:t xml:space="preserve"> gebruiken dit is een van de basis codeertalen die vooral in gericht op front-end wat betekend dat het meeste wat je daar doet voor de voorgrond is, </w:t>
+      </w:r>
+      <w:proofErr w:type="spellStart"/>
+      <w:r>
+        <w:t>css</w:t>
+      </w:r>
+      <w:proofErr w:type="spellEnd"/>
+      <w:r>
+        <w:t xml:space="preserve"> </w:t>
+      </w:r>
+      <w:r>
+        <w:t>dit gebruikt ons team (GRL) om het design mooier te maken denk dan aan dingen zoals: lettertype, le</w:t>
+      </w:r>
+      <w:r>
+        <w:t xml:space="preserve">tterkleur en afmetingen, </w:t>
+      </w:r>
+      <w:r>
+        <w:t>en javascript</w:t>
+      </w:r>
+      <w:r>
+        <w:t xml:space="preserve"> dit gaan wij gebruiken voor </w:t>
+      </w:r>
+      <w:proofErr w:type="spellStart"/>
+      <w:r>
+        <w:t>back-end</w:t>
+      </w:r>
+      <w:proofErr w:type="spellEnd"/>
+      <w:r>
+        <w:t xml:space="preserve"> wat betekend dat dat regelt hoe het achter de schermen gaat</w:t>
+      </w:r>
+      <w:r>
+        <w:t xml:space="preserve"> dus denk aan bepaalde functies zoals: animaties of </w:t>
+      </w:r>
+      <w:r>
+        <w:t>berekeningen</w:t>
+      </w:r>
+      <w:r>
+        <w:t>.</w:t>
+      </w:r>
+      <w:r>
+        <w:t xml:space="preserve"> Ook gaan gebruik maken van </w:t>
+      </w:r>
+      <w:proofErr w:type="spellStart"/>
+      <w:r>
+        <w:t>embedding</w:t>
+      </w:r>
+      <w:proofErr w:type="spellEnd"/>
+      <w:r>
+        <w:t xml:space="preserve"> dit is een soort functie om andere d</w:t>
+      </w:r>
+      <w:r>
+        <w:t>elen van een andere website te gebruiken voor onze eigen site.</w:t>
+      </w:r>
+      <w:r>
+        <w:t xml:space="preserve"> </w:t>
+      </w:r>
+      <w:r>
+        <w:t xml:space="preserve">Deze dingen gaat ons team (GLR) </w:t>
+      </w:r>
+      <w:r>
+        <w:t xml:space="preserve">gebruiken </w:t>
+      </w:r>
+      <w:r>
+        <w:t>om</w:t>
+      </w:r>
+      <w:r>
+        <w:t xml:space="preserve"> onze applicatie zo</w:t>
+      </w:r>
+      <w:r>
+        <w:t xml:space="preserve"> </w:t>
+      </w:r>
+      <w:r>
+        <w:t>prachtig en betrouwbaar</w:t>
+      </w:r>
+      <w:r>
+        <w:t xml:space="preserve"> te laten overkomen</w:t>
+      </w:r>
+      <w:r>
+        <w:t xml:space="preserve"> </w:t>
+      </w:r>
+      <w:r>
+        <w:t>overkomt.</w:t>
+      </w:r>
+    </w:p>
+    <w:p>
+      <w:pPr>
+        <w:ind w:left="360"/>
       </w:pPr>
     </w:p>
     <w:sectPr>
-      <w:footerReference w:type="default" r:id="rId11"/>
+      <w:footerReference w:type="default" r:id="rId25"/>
       <w:pgSz w:w="11906" w:h="16838"/>
       <w:pgMar w:top="1417" w:right="1417" w:bottom="1417" w:left="1417" w:header="708" w:footer="708" w:gutter="0"/>
       <w:cols w:space="708"/>
@@ -3525,6 +4226,12 @@
 <file path=word/intelligence2.xml><?xml version="1.0" encoding="utf-8"?>
 <int2:intelligence xmlns:int2="http://schemas.microsoft.com/office/intelligence/2020/intelligence" xmlns:oel="http://schemas.microsoft.com/office/2019/extlst">
   <int2:observations>
+    <int2:textHash int2:hashCode="iGrQqa7pA0hHNt" int2:id="rDS9fbmE">
+      <int2:state int2:value="Rejected" int2:type="AugLoop_Text_Critique"/>
+    </int2:textHash>
+    <int2:textHash int2:hashCode="L4G6Gz01vRCa5A" int2:id="qB7TO9wc">
+      <int2:state int2:value="Rejected" int2:type="AugLoop_Text_Critique"/>
+    </int2:textHash>
     <int2:textHash int2:hashCode="BEiaEruqauv/th" int2:id="1nYGfXOf">
       <int2:state int2:value="Rejected" int2:type="AugLoop_Text_Critique"/>
     </int2:textHash>
@@ -10622,27 +11329,6 @@
 </file>
 
 <file path=customXml/item1.xml><?xml version="1.0" encoding="utf-8"?>
-<p:properties xmlns:p="http://schemas.microsoft.com/office/2006/metadata/properties" xmlns:xsi="http://www.w3.org/2001/XMLSchema-instance" xmlns:pc="http://schemas.microsoft.com/office/infopath/2007/PartnerControls">
-  <documentManagement>
-    <_activity xmlns="f3a6df92-c815-4d51-9eee-2421d374addd" xsi:nil="true"/>
-  </documentManagement>
-</p:properties>
-</file>
-
-<file path=customXml/item2.xml><?xml version="1.0" encoding="utf-8"?>
-<b:Sources xmlns:b="http://schemas.openxmlformats.org/officeDocument/2006/bibliography" xmlns="http://schemas.openxmlformats.org/officeDocument/2006/bibliography" SelectedStyle="\APASixthEditionOfficeOnline.xsl" StyleName="APA" Version="6"/>
-</file>
-
-<file path=customXml/item3.xml><?xml version="1.0" encoding="utf-8"?>
-<?mso-contentType ?>
-<FormTemplates xmlns="http://schemas.microsoft.com/sharepoint/v3/contenttype/forms">
-  <Display>DocumentLibraryForm</Display>
-  <Edit>DocumentLibraryForm</Edit>
-  <New>DocumentLibraryForm</New>
-</FormTemplates>
-</file>
-
-<file path=customXml/item4.xml><?xml version="1.0" encoding="utf-8"?>
 <ct:contentTypeSchema xmlns:ct="http://schemas.microsoft.com/office/2006/metadata/contentType" xmlns:ma="http://schemas.microsoft.com/office/2006/metadata/properties/metaAttributes" ct:_="" ma:_="" ma:contentTypeName="Document" ma:contentTypeID="0x010100FD9477A0F96C3B43AE03CF7815B65BF3" ma:contentTypeVersion="7" ma:contentTypeDescription="Een nieuw document maken." ma:contentTypeScope="" ma:versionID="1f96e9cfb2c8939df871490d74914ed3">
   <xsd:schema xmlns:xsd="http://www.w3.org/2001/XMLSchema" xmlns:xs="http://www.w3.org/2001/XMLSchema" xmlns:p="http://schemas.microsoft.com/office/2006/metadata/properties" xmlns:ns3="f3a6df92-c815-4d51-9eee-2421d374addd" xmlns:ns4="eb3daa37-c594-4013-a1d5-5993a508f827" targetNamespace="http://schemas.microsoft.com/office/2006/metadata/properties" ma:root="true" ma:fieldsID="c858d963f28d1a06c88d3aa3464ff6bc" ns3:_="" ns4:_="">
     <xsd:import namespace="f3a6df92-c815-4d51-9eee-2421d374addd"/>
@@ -10825,33 +11511,28 @@
 </ct:contentTypeSchema>
 </file>
 
-<file path=customXml/itemProps1.xml><?xml version="1.0" encoding="utf-8"?>
-<ds:datastoreItem xmlns:ds="http://schemas.openxmlformats.org/officeDocument/2006/customXml" ds:itemID="{F0F173F4-8586-4620-92C2-829694C37F03}">
-  <ds:schemaRefs>
-    <ds:schemaRef ds:uri="http://schemas.microsoft.com/office/2006/metadata/properties"/>
-    <ds:schemaRef ds:uri="http://schemas.microsoft.com/office/infopath/2007/PartnerControls"/>
-    <ds:schemaRef ds:uri="f3a6df92-c815-4d51-9eee-2421d374addd"/>
-  </ds:schemaRefs>
-</ds:datastoreItem>
+<file path=customXml/item2.xml><?xml version="1.0" encoding="utf-8"?>
+<p:properties xmlns:p="http://schemas.microsoft.com/office/2006/metadata/properties" xmlns:xsi="http://www.w3.org/2001/XMLSchema-instance" xmlns:pc="http://schemas.microsoft.com/office/infopath/2007/PartnerControls">
+  <documentManagement>
+    <_activity xmlns="f3a6df92-c815-4d51-9eee-2421d374addd" xsi:nil="true"/>
+  </documentManagement>
+</p:properties>
 </file>
 
-<file path=customXml/itemProps2.xml><?xml version="1.0" encoding="utf-8"?>
-<ds:datastoreItem xmlns:ds="http://schemas.openxmlformats.org/officeDocument/2006/customXml" ds:itemID="{6BF5DAC7-60A4-432C-99A4-FC573BD9F316}">
-  <ds:schemaRefs>
-    <ds:schemaRef ds:uri="http://schemas.openxmlformats.org/officeDocument/2006/bibliography"/>
-  </ds:schemaRefs>
-</ds:datastoreItem>
+<file path=customXml/item3.xml><?xml version="1.0" encoding="utf-8"?>
+<b:Sources xmlns:b="http://schemas.openxmlformats.org/officeDocument/2006/bibliography" xmlns="http://schemas.openxmlformats.org/officeDocument/2006/bibliography" SelectedStyle="\APASixthEditionOfficeOnline.xsl" StyleName="APA" Version="6"/>
 </file>
 
-<file path=customXml/itemProps3.xml><?xml version="1.0" encoding="utf-8"?>
-<ds:datastoreItem xmlns:ds="http://schemas.openxmlformats.org/officeDocument/2006/customXml" ds:itemID="{DED036AF-7EBE-4808-82DF-1BAC7F2A15CA}">
-  <ds:schemaRefs>
-    <ds:schemaRef ds:uri="http://schemas.microsoft.com/sharepoint/v3/contenttype/forms"/>
-  </ds:schemaRefs>
-</ds:datastoreItem>
+<file path=customXml/item4.xml><?xml version="1.0" encoding="utf-8"?>
+<?mso-contentType ?>
+<FormTemplates xmlns="http://schemas.microsoft.com/sharepoint/v3/contenttype/forms">
+  <Display>DocumentLibraryForm</Display>
+  <Edit>DocumentLibraryForm</Edit>
+  <New>DocumentLibraryForm</New>
+</FormTemplates>
 </file>
 
-<file path=customXml/itemProps4.xml><?xml version="1.0" encoding="utf-8"?>
+<file path=customXml/itemProps1.xml><?xml version="1.0" encoding="utf-8"?>
 <ds:datastoreItem xmlns:ds="http://schemas.openxmlformats.org/officeDocument/2006/customXml" ds:itemID="{19BA3A83-CF3D-47C4-BC3E-03E0A9A1DC83}">
   <ds:schemaRefs>
     <ds:schemaRef ds:uri="http://schemas.microsoft.com/office/2006/metadata/contentType"/>
@@ -10868,4 +11549,30 @@
     <ds:schemaRef ds:uri="http://schemas.microsoft.com/internal/obd"/>
   </ds:schemaRefs>
 </ds:datastoreItem>
+</file>
+
+<file path=customXml/itemProps2.xml><?xml version="1.0" encoding="utf-8"?>
+<ds:datastoreItem xmlns:ds="http://schemas.openxmlformats.org/officeDocument/2006/customXml" ds:itemID="{F0F173F4-8586-4620-92C2-829694C37F03}">
+  <ds:schemaRefs>
+    <ds:schemaRef ds:uri="http://schemas.microsoft.com/office/2006/metadata/properties"/>
+    <ds:schemaRef ds:uri="http://schemas.microsoft.com/office/infopath/2007/PartnerControls"/>
+    <ds:schemaRef ds:uri="f3a6df92-c815-4d51-9eee-2421d374addd"/>
+  </ds:schemaRefs>
+</ds:datastoreItem>
+</file>
+
+<file path=customXml/itemProps3.xml><?xml version="1.0" encoding="utf-8"?>
+<ds:datastoreItem xmlns:ds="http://schemas.openxmlformats.org/officeDocument/2006/customXml" ds:itemID="{6BF5DAC7-60A4-432C-99A4-FC573BD9F316}">
+  <ds:schemaRefs>
+    <ds:schemaRef ds:uri="http://schemas.openxmlformats.org/officeDocument/2006/bibliography"/>
+  </ds:schemaRefs>
+</ds:datastoreItem>
+</file>
+
+<file path=customXml/itemProps4.xml><?xml version="1.0" encoding="utf-8"?>
+<ds:datastoreItem xmlns:ds="http://schemas.openxmlformats.org/officeDocument/2006/customXml" ds:itemID="{DED036AF-7EBE-4808-82DF-1BAC7F2A15CA}">
+  <ds:schemaRefs>
+    <ds:schemaRef ds:uri="http://schemas.microsoft.com/sharepoint/v3/contenttype/forms"/>
+  </ds:schemaRefs>
+</ds:datastoreItem>
 </file>
</xml_diff>